<commit_message>
fixed comments and updated
Added page numbers and changed a quote due to it being incorrect.
</commit_message>
<xml_diff>
--- a/Individual Project/Docs/TOR.docx
+++ b/Individual Project/Docs/TOR.docx
@@ -1597,16 +1597,9 @@
       <w:r>
         <w:t xml:space="preserve"> whilst I work. From my experience as an IT </w:t>
       </w:r>
-      <w:ins w:id="0" w:author="Paul Vickers" w:date="2020-10-30T16:57:00Z">
-        <w:r>
-          <w:t>p</w:t>
-        </w:r>
-      </w:ins>
-      <w:del w:id="1" w:author="Paul Vickers" w:date="2020-10-30T16:57:00Z">
-        <w:r>
-          <w:delText>P</w:delText>
-        </w:r>
-      </w:del>
+      <w:r>
+        <w:t>p</w:t>
+      </w:r>
       <w:r>
         <w:t>rofessional, having the ability to listen to information whilst also working on something visual would have been a great advantage in terms of performing multiple tasks, and something I feel other IT professionals could gain an advantage from.</w:t>
       </w:r>
@@ -1640,27 +1633,18 @@
       <w:r>
         <w:t xml:space="preserve"> </w:t>
       </w:r>
-      <w:ins w:id="2" w:author="Paul Vickers" w:date="2020-10-30T16:58:00Z">
-        <w:r>
-          <w:t>s</w:t>
-        </w:r>
-      </w:ins>
-      <w:del w:id="3" w:author="Paul Vickers" w:date="2020-10-30T16:58:00Z">
-        <w:r>
-          <w:delText>S</w:delText>
-        </w:r>
-      </w:del>
+      <w:r>
+        <w:t>s</w:t>
+      </w:r>
       <w:r>
         <w:t>onification</w:t>
       </w:r>
       <w:r>
         <w:t>, which seeks to translate information into non-speech</w:t>
       </w:r>
-      <w:ins w:id="4" w:author="Paul Vickers" w:date="2020-10-30T16:58:00Z">
-        <w:r>
-          <w:t xml:space="preserve"> sound</w:t>
-        </w:r>
-      </w:ins>
+      <w:r>
+        <w:t xml:space="preserve"> sound</w:t>
+      </w:r>
       <w:r>
         <w:t xml:space="preserve"> </w:t>
       </w:r>
@@ -1721,7 +1705,6 @@
       <w:r>
         <w:t xml:space="preserve">beings such that the data relationships are comprehensible” </w:t>
       </w:r>
-      <w:commentRangeStart w:id="5"/>
       <w:sdt>
         <w:sdtPr>
           <w:id w:val="1754551040"/>
@@ -1733,7 +1716,7 @@
             <w:fldChar w:fldCharType="begin"/>
           </w:r>
           <w:r>
-            <w:instrText xml:space="preserve"> CITATION Her11 \l 2057 </w:instrText>
+            <w:instrText xml:space="preserve">CITATION Her11 \p 9 \l 2057 </w:instrText>
           </w:r>
           <w:r>
             <w:fldChar w:fldCharType="separate"/>
@@ -1742,7 +1725,7 @@
             <w:rPr>
               <w:noProof/>
             </w:rPr>
-            <w:t>(Hermann, et al., 2011)</w:t>
+            <w:t>(Hermann, et al., 2011, p. 9)</w:t>
           </w:r>
           <w:r>
             <w:fldChar w:fldCharType="end"/>
@@ -1752,26 +1735,11 @@
       <w:r>
         <w:t>.</w:t>
       </w:r>
-      <w:commentRangeEnd w:id="5"/>
-      <w:r>
-        <w:rPr>
-          <w:rStyle w:val="CommentReference"/>
-        </w:rPr>
-        <w:commentReference w:id="5"/>
-      </w:r>
       <w:r>
         <w:t xml:space="preserve"> </w:t>
       </w:r>
       <w:r>
-        <w:t>Sonification translates information into non-speech audio in order to convey information to the user. One major problem of audio sonification however is the lack of a flexible software or tool that would allow the idea of auditory display systems to be further utilised by users</w:t>
-      </w:r>
-      <w:del w:id="6" w:author="Paul Vickers" w:date="2020-10-30T16:58:00Z">
-        <w:r>
-          <w:delText>.</w:delText>
-        </w:r>
-      </w:del>
-      <w:r>
-        <w:t xml:space="preserve"> </w:t>
+        <w:t xml:space="preserve">Sonification translates information into non-speech audio in order to convey information to the user. One major problem of audio sonification however is the lack of a flexible software or tool that would allow the idea of auditory display systems to be further utilised by users </w:t>
       </w:r>
       <w:sdt>
         <w:sdtPr>
@@ -1800,11 +1768,9 @@
           </w:r>
         </w:sdtContent>
       </w:sdt>
-      <w:ins w:id="7" w:author="Paul Vickers" w:date="2020-10-30T16:58:00Z">
-        <w:r>
-          <w:t>.</w:t>
-        </w:r>
-      </w:ins>
+      <w:r>
+        <w:t>.</w:t>
+      </w:r>
     </w:p>
     <w:p/>
     <w:p>
@@ -1817,29 +1783,15 @@
       <w:r>
         <w:t xml:space="preserve">n will be mainly based around IT professionals and network </w:t>
       </w:r>
-      <w:ins w:id="8" w:author="Paul Vickers" w:date="2020-10-30T16:58:00Z">
-        <w:r>
-          <w:t>a</w:t>
-        </w:r>
-      </w:ins>
-      <w:del w:id="9" w:author="Paul Vickers" w:date="2020-10-30T16:58:00Z">
-        <w:r>
-          <w:delText>A</w:delText>
-        </w:r>
-      </w:del>
+      <w:r>
+        <w:t>a</w:t>
+      </w:r>
       <w:r>
         <w:t xml:space="preserve">dministrators, as with my project focusing on real-time network monitoring, this clientele would be the most likely to use and understand the project. </w:t>
       </w:r>
-      <w:ins w:id="10" w:author="Paul Vickers" w:date="2020-10-30T16:59:00Z">
-        <w:r>
-          <w:t>W</w:t>
-        </w:r>
-      </w:ins>
-      <w:del w:id="11" w:author="Paul Vickers" w:date="2020-10-30T16:59:00Z">
-        <w:r>
-          <w:delText>w</w:delText>
-        </w:r>
-      </w:del>
+      <w:r>
+        <w:t>W</w:t>
+      </w:r>
       <w:r>
         <w:t xml:space="preserve">ith the particular highlight of </w:t>
       </w:r>
@@ -1927,7 +1879,7 @@
             <w:fldChar w:fldCharType="begin"/>
           </w:r>
           <w:r>
-            <w:instrText xml:space="preserve"> CITATION Bar02 \l 2057 </w:instrText>
+            <w:instrText xml:space="preserve">CITATION Bar02 \l 2057 </w:instrText>
           </w:r>
           <w:r>
             <w:fldChar w:fldCharType="separate"/>
@@ -2026,15 +1978,7 @@
         </w:tabs>
       </w:pPr>
       <w:r>
-        <w:t>This idea came to mind through discussions with the project supervisor, in which different ideas w</w:t>
-      </w:r>
-      <w:del w:id="12" w:author="Paul Vickers" w:date="2020-10-30T17:01:00Z">
-        <w:r>
-          <w:delText>h</w:delText>
-        </w:r>
-      </w:del>
-      <w:r>
-        <w:t xml:space="preserve">ere brought up, and through further reading. From reading about the soundscape of network traffic </w:t>
+        <w:t xml:space="preserve">This idea came to mind through discussions with the project supervisor, in which different ideas were brought up, and through further reading. From reading about the soundscape of network traffic </w:t>
       </w:r>
       <w:sdt>
         <w:sdtPr>
@@ -2118,122 +2062,12 @@
       <w:r>
         <w:t>This investigative work will involve reading into different tools used to aid in translating the information into something that can be manipulated within programs like SoniPy, such as with SoNSTAR</w:t>
       </w:r>
-      <w:ins w:id="13" w:author="Paul Vickers" w:date="2020-10-30T17:02:00Z">
-        <w:r>
-          <w:t xml:space="preserve"> </w:t>
-        </w:r>
-      </w:ins>
-      <w:customXmlInsRangeStart w:id="14" w:author="Paul Vickers" w:date="2020-10-30T17:02:00Z"/>
+      <w:r>
+        <w:t xml:space="preserve"> </w:t>
+      </w:r>
       <w:sdt>
         <w:sdtPr>
           <w:id w:val="-1737318849"/>
-          <w:citation/>
-        </w:sdtPr>
-        <w:sdtContent>
-          <w:customXmlInsRangeEnd w:id="14"/>
-          <w:ins w:id="15" w:author="Paul Vickers" w:date="2020-10-30T17:02:00Z">
-            <w:r>
-              <w:fldChar w:fldCharType="begin"/>
-            </w:r>
-            <w:r>
-              <w:instrText xml:space="preserve"> CITATION Deb17 \l 2057 </w:instrText>
-            </w:r>
-            <w:r>
-              <w:fldChar w:fldCharType="separate"/>
-            </w:r>
-            <w:r>
-              <w:rPr>
-                <w:noProof/>
-              </w:rPr>
-              <w:t>(Debashi &amp; Vickers, 2017)</w:t>
-            </w:r>
-            <w:r>
-              <w:fldChar w:fldCharType="end"/>
-            </w:r>
-          </w:ins>
-          <w:customXmlInsRangeStart w:id="16" w:author="Paul Vickers" w:date="2020-10-30T17:02:00Z"/>
-        </w:sdtContent>
-      </w:sdt>
-      <w:customXmlInsRangeEnd w:id="16"/>
-      <w:r>
-        <w:t xml:space="preserve">, </w:t>
-      </w:r>
-      <w:r>
-        <w:t>which is currently being used to compl</w:t>
-      </w:r>
-      <w:ins w:id="17" w:author="Paul Vickers" w:date="2020-10-30T17:02:00Z">
-        <w:r>
-          <w:t>e</w:t>
-        </w:r>
-      </w:ins>
-      <w:del w:id="18" w:author="Paul Vickers" w:date="2020-10-30T17:02:00Z">
-        <w:r>
-          <w:delText>i</w:delText>
-        </w:r>
-      </w:del>
-      <w:r>
-        <w:t xml:space="preserve">ment </w:t>
-      </w:r>
-      <w:ins w:id="19" w:author="Paul Vickers" w:date="2020-10-30T17:02:00Z">
-        <w:r>
-          <w:t>i</w:t>
-        </w:r>
-      </w:ins>
-      <w:del w:id="20" w:author="Paul Vickers" w:date="2020-10-30T17:02:00Z">
-        <w:r>
-          <w:delText>I</w:delText>
-        </w:r>
-      </w:del>
-      <w:r>
-        <w:t xml:space="preserve">ntrusion </w:t>
-      </w:r>
-      <w:ins w:id="21" w:author="Paul Vickers" w:date="2020-10-30T17:02:00Z">
-        <w:r>
-          <w:t>d</w:t>
-        </w:r>
-      </w:ins>
-      <w:del w:id="22" w:author="Paul Vickers" w:date="2020-10-30T17:02:00Z">
-        <w:r>
-          <w:delText>D</w:delText>
-        </w:r>
-      </w:del>
-      <w:r>
-        <w:t xml:space="preserve">etection </w:t>
-      </w:r>
-      <w:ins w:id="23" w:author="Paul Vickers" w:date="2020-10-30T17:02:00Z">
-        <w:r>
-          <w:t>s</w:t>
-        </w:r>
-      </w:ins>
-      <w:del w:id="24" w:author="Paul Vickers" w:date="2020-10-30T17:02:00Z">
-        <w:r>
-          <w:delText>S</w:delText>
-        </w:r>
-      </w:del>
-      <w:r>
-        <w:t>ystems (IDSs). SoNSTAR</w:t>
-      </w:r>
-      <w:r>
-        <w:t xml:space="preserve"> is defined as </w:t>
-      </w:r>
-      <w:commentRangeStart w:id="25"/>
-      <w:r>
-        <w:t>“</w:t>
-      </w:r>
-      <w:r>
-        <w:t>a monitoring tool developed to complement existing IDSs to provide another degree of flow granularity to operators, helping them to understand how a specific network operates and behaves</w:t>
-      </w:r>
-      <w:del w:id="26" w:author="Paul Vickers" w:date="2020-10-30T17:02:00Z">
-        <w:r>
-          <w:delText>.</w:delText>
-        </w:r>
-      </w:del>
-      <w:r>
-        <w:t xml:space="preserve">” </w:t>
-      </w:r>
-      <w:sdt>
-        <w:sdtPr>
-          <w:id w:val="654570230"/>
           <w:citation/>
         </w:sdtPr>
         <w:sdtEndPr/>
@@ -2259,34 +2093,86 @@
         </w:sdtContent>
       </w:sdt>
       <w:r>
+        <w:t xml:space="preserve">, </w:t>
+      </w:r>
+      <w:r>
+        <w:t>which is currently being used to compl</w:t>
+      </w:r>
+      <w:r>
+        <w:t>e</w:t>
+      </w:r>
+      <w:r>
+        <w:t xml:space="preserve">ment </w:t>
+      </w:r>
+      <w:r>
+        <w:t>i</w:t>
+      </w:r>
+      <w:r>
+        <w:t xml:space="preserve">ntrusion </w:t>
+      </w:r>
+      <w:r>
+        <w:t>d</w:t>
+      </w:r>
+      <w:r>
+        <w:t xml:space="preserve">etection </w:t>
+      </w:r>
+      <w:r>
+        <w:t>s</w:t>
+      </w:r>
+      <w:r>
+        <w:t>ystems (IDSs). SoNSTAR</w:t>
+      </w:r>
+      <w:r>
+        <w:t xml:space="preserve"> is defined as “</w:t>
+      </w:r>
+      <w:r>
+        <w:t>a monitoring tool developed to complement existing IDSs to provide another degree of flow granularity to operators, helping them to understand how a specific network operates and behaves</w:t>
+      </w:r>
+      <w:r>
+        <w:t xml:space="preserve">” </w:t>
+      </w:r>
+      <w:sdt>
+        <w:sdtPr>
+          <w:id w:val="654570230"/>
+          <w:citation/>
+        </w:sdtPr>
+        <w:sdtEndPr/>
+        <w:sdtContent>
+          <w:r>
+            <w:fldChar w:fldCharType="begin"/>
+          </w:r>
+          <w:r>
+            <w:instrText xml:space="preserve">CITATION Deb17 \p 1 \l 2057 </w:instrText>
+          </w:r>
+          <w:r>
+            <w:fldChar w:fldCharType="separate"/>
+          </w:r>
+          <w:r>
+            <w:rPr>
+              <w:noProof/>
+            </w:rPr>
+            <w:t>(Debashi &amp; Vickers, 2017, p. 1)</w:t>
+          </w:r>
+          <w:r>
+            <w:fldChar w:fldCharType="end"/>
+          </w:r>
+        </w:sdtContent>
+      </w:sdt>
+      <w:r>
         <w:t>.</w:t>
       </w:r>
       <w:r>
         <w:t xml:space="preserve"> </w:t>
       </w:r>
-      <w:commentRangeEnd w:id="25"/>
-      <w:r>
-        <w:rPr>
-          <w:rStyle w:val="CommentReference"/>
-        </w:rPr>
-        <w:commentReference w:id="25"/>
-      </w:r>
     </w:p>
     <w:p/>
     <w:p>
       <w:r>
         <w:t>Investigating whether ideas like pitch coding of numeric values would be something applicable to this project, or whether “</w:t>
       </w:r>
-      <w:ins w:id="27" w:author="Paul Vickers" w:date="2020-10-30T17:03:00Z">
-        <w:r>
-          <w:t>t</w:t>
-        </w:r>
-      </w:ins>
-      <w:del w:id="28" w:author="Paul Vickers" w:date="2020-10-30T17:03:00Z">
-        <w:r>
-          <w:delText>T</w:delText>
-        </w:r>
-      </w:del>
+      <w:r>
+        <w:t>t</w:t>
+      </w:r>
       <w:r>
         <w:t>emporal or rhythmic patterning of loudness levels, especially</w:t>
       </w:r>
@@ -2303,17 +2189,8 @@
         <w:t xml:space="preserve"> </w:t>
       </w:r>
       <w:r>
-        <w:t>can be more efficient for this type of auditory display</w:t>
-      </w:r>
-      <w:del w:id="29" w:author="Paul Vickers" w:date="2020-10-30T17:03:00Z">
-        <w:r>
-          <w:delText>.</w:delText>
-        </w:r>
-      </w:del>
-      <w:r>
-        <w:t xml:space="preserve"> </w:t>
-      </w:r>
-      <w:commentRangeStart w:id="30"/>
+        <w:t xml:space="preserve">can be more efficient for this type of auditory display </w:t>
+      </w:r>
       <w:sdt>
         <w:sdtPr>
           <w:id w:val="2123333564"/>
@@ -2325,7 +2202,7 @@
             <w:fldChar w:fldCharType="begin"/>
           </w:r>
           <w:r>
-            <w:instrText xml:space="preserve"> CITATION Joh05 \l 2057 </w:instrText>
+            <w:instrText xml:space="preserve">CITATION Joh05 \p 2 \l 2057 </w:instrText>
           </w:r>
           <w:r>
             <w:fldChar w:fldCharType="separate"/>
@@ -2334,134 +2211,102 @@
             <w:rPr>
               <w:noProof/>
             </w:rPr>
-            <w:t>(Flowers, 2005)</w:t>
+            <w:t>(Flowers, 2005, p. 2)</w:t>
           </w:r>
           <w:r>
             <w:fldChar w:fldCharType="end"/>
           </w:r>
         </w:sdtContent>
       </w:sdt>
-      <w:commentRangeEnd w:id="30"/>
+      <w:r>
+        <w:t>.</w:t>
+      </w:r>
+    </w:p>
+    <w:p>
+      <w:pPr>
+        <w:rPr>
+          <w:ins w:id="0" w:author="grant.allenby" w:date="2020-11-02T16:05:00Z"/>
+        </w:rPr>
+      </w:pPr>
+    </w:p>
+    <w:p/>
+    <w:p>
+      <w:commentRangeStart w:id="1"/>
+      <w:r>
+        <w:lastRenderedPageBreak/>
+        <w:t xml:space="preserve">Investigating whether software exists that can be used to perform the investigation of usefulness in auditory displays will be a particularly important aspect of this project. If this is not possible, then further investigation and development of an application that will allow this will be needed. </w:t>
+      </w:r>
+      <w:commentRangeEnd w:id="1"/>
       <w:r>
         <w:rPr>
           <w:rStyle w:val="CommentReference"/>
         </w:rPr>
-        <w:commentReference w:id="30"/>
-      </w:r>
-      <w:ins w:id="31" w:author="Paul Vickers" w:date="2020-10-30T17:03:00Z">
-        <w:r>
-          <w:t>.</w:t>
-        </w:r>
-      </w:ins>
+        <w:commentReference w:id="1"/>
+      </w:r>
     </w:p>
     <w:p/>
     <w:p>
-      <w:commentRangeStart w:id="32"/>
-      <w:r>
-        <w:t xml:space="preserve">Investigating whether software exists that can be used to perform the investigation of usefulness in auditory displays will be a particularly important aspect of this project. If this is </w:t>
-      </w:r>
-      <w:r>
-        <w:lastRenderedPageBreak/>
-        <w:t xml:space="preserve">not possible, then further investigation and development of an application that will allow this will be needed. </w:t>
-      </w:r>
-      <w:commentRangeEnd w:id="32"/>
-      <w:r>
-        <w:rPr>
-          <w:rStyle w:val="CommentReference"/>
-        </w:rPr>
-        <w:commentReference w:id="32"/>
+      <w:r>
+        <w:t xml:space="preserve">Looking into programming languages that can be used, Java, Python and </w:t>
+      </w:r>
+      <w:r>
+        <w:t>JavaScript</w:t>
+      </w:r>
+      <w:r>
+        <w:t xml:space="preserve"> have all been particularly highlighted within my investigation</w:t>
+      </w:r>
+      <w:r>
+        <w:t>. There are a</w:t>
+      </w:r>
+      <w:r>
+        <w:t xml:space="preserve"> few web based sonification applications </w:t>
+      </w:r>
+      <w:r>
+        <w:t xml:space="preserve">that </w:t>
+      </w:r>
+      <w:r>
+        <w:t>exist, as well as</w:t>
+      </w:r>
+      <w:r>
+        <w:t xml:space="preserve"> the</w:t>
+      </w:r>
+      <w:r>
+        <w:t xml:space="preserve"> </w:t>
+      </w:r>
+      <w:r>
+        <w:t>P</w:t>
+      </w:r>
+      <w:r>
+        <w:t>ython</w:t>
+      </w:r>
+      <w:r>
+        <w:t>-</w:t>
+      </w:r>
+      <w:r>
+        <w:t>base</w:t>
+      </w:r>
+      <w:r>
+        <w:t xml:space="preserve">d </w:t>
+      </w:r>
+      <w:r>
+        <w:t xml:space="preserve">SoniPy and </w:t>
+      </w:r>
+      <w:r>
+        <w:t xml:space="preserve">the </w:t>
+      </w:r>
+      <w:r>
+        <w:t>Java</w:t>
+      </w:r>
+      <w:r>
+        <w:t>-</w:t>
+      </w:r>
+      <w:r>
+        <w:t>based xSonify.</w:t>
       </w:r>
     </w:p>
     <w:p/>
     <w:p>
       <w:r>
-        <w:t xml:space="preserve">Looking into programming languages that can be used, Java, Python and </w:t>
-      </w:r>
-      <w:r>
-        <w:t>JavaScript</w:t>
-      </w:r>
-      <w:r>
-        <w:t xml:space="preserve"> have all been particularly highlighted within my investigation</w:t>
-      </w:r>
-      <w:r>
-        <w:t>. There are a</w:t>
-      </w:r>
-      <w:r>
-        <w:t xml:space="preserve"> few web based sonification applications </w:t>
-      </w:r>
-      <w:ins w:id="33" w:author="Paul Vickers" w:date="2020-10-30T17:09:00Z">
-        <w:r>
-          <w:t xml:space="preserve">that </w:t>
-        </w:r>
-      </w:ins>
-      <w:r>
-        <w:t>exist, as well as</w:t>
-      </w:r>
-      <w:ins w:id="34" w:author="Paul Vickers" w:date="2020-10-30T17:10:00Z">
-        <w:r>
-          <w:t xml:space="preserve"> the</w:t>
-        </w:r>
-      </w:ins>
-      <w:r>
-        <w:t xml:space="preserve"> </w:t>
-      </w:r>
-      <w:ins w:id="35" w:author="Paul Vickers" w:date="2020-10-30T17:10:00Z">
-        <w:r>
-          <w:t>P</w:t>
-        </w:r>
-      </w:ins>
-      <w:del w:id="36" w:author="Paul Vickers" w:date="2020-10-30T17:10:00Z">
-        <w:r>
-          <w:delText>p</w:delText>
-        </w:r>
-      </w:del>
-      <w:r>
-        <w:t>ython</w:t>
-      </w:r>
-      <w:ins w:id="37" w:author="Paul Vickers" w:date="2020-10-30T17:10:00Z">
-        <w:r>
-          <w:t>-</w:t>
-        </w:r>
-      </w:ins>
-      <w:del w:id="38" w:author="Paul Vickers" w:date="2020-10-30T17:10:00Z">
-        <w:r>
-          <w:delText xml:space="preserve"> </w:delText>
-        </w:r>
-      </w:del>
-      <w:r>
-        <w:t>base</w:t>
-      </w:r>
-      <w:r>
-        <w:t xml:space="preserve">d </w:t>
-      </w:r>
-      <w:r>
-        <w:t xml:space="preserve">SoniPy and </w:t>
-      </w:r>
-      <w:ins w:id="39" w:author="Paul Vickers" w:date="2020-10-30T17:10:00Z">
-        <w:r>
-          <w:t xml:space="preserve">the </w:t>
-        </w:r>
-      </w:ins>
-      <w:r>
-        <w:t>Java</w:t>
-      </w:r>
-      <w:ins w:id="40" w:author="Paul Vickers" w:date="2020-10-30T17:10:00Z">
-        <w:r>
-          <w:t>-</w:t>
-        </w:r>
-      </w:ins>
-      <w:del w:id="41" w:author="Paul Vickers" w:date="2020-10-30T17:10:00Z">
-        <w:r>
-          <w:delText xml:space="preserve"> </w:delText>
-        </w:r>
-      </w:del>
-      <w:r>
-        <w:t>based xSonify.</w:t>
-      </w:r>
-    </w:p>
-    <w:p/>
-    <w:p>
-      <w:r>
         <w:t xml:space="preserve">I will have to also cover user studies and analyse data in order to build a full picture of how auditory </w:t>
       </w:r>
       <w:r>
@@ -2473,11 +2318,9 @@
       <w:r>
         <w:t xml:space="preserve"> SuperCollider is also a potential program</w:t>
       </w:r>
-      <w:ins w:id="42" w:author="Paul Vickers" w:date="2020-10-30T17:10:00Z">
-        <w:r>
-          <w:t>ming language</w:t>
-        </w:r>
-      </w:ins>
+      <w:r>
+        <w:t>ming language</w:t>
+      </w:r>
       <w:r>
         <w:t xml:space="preserve"> that can be used as this possesses real-time synthesis capabilities.</w:t>
       </w:r>
@@ -2677,11 +2520,11 @@
       <w:pPr>
         <w:pStyle w:val="Heading1"/>
       </w:pPr>
-      <w:commentRangeStart w:id="43"/>
+      <w:commentRangeStart w:id="2"/>
       <w:r>
         <w:t>Skills</w:t>
       </w:r>
-      <w:commentRangeEnd w:id="43"/>
+      <w:commentRangeEnd w:id="2"/>
       <w:r>
         <w:rPr>
           <w:rStyle w:val="CommentReference"/>
@@ -2690,7 +2533,7 @@
           <w:u w:val="none"/>
           <w:lang w:val="en-GB"/>
         </w:rPr>
-        <w:commentReference w:id="43"/>
+        <w:commentReference w:id="2"/>
       </w:r>
     </w:p>
     <w:p/>
@@ -2699,21 +2542,22 @@
         <w:t>T</w:t>
       </w:r>
       <w:r>
-        <w:t xml:space="preserve">here is no flexible tool to </w:t>
-      </w:r>
-      <w:del w:id="44" w:author="Paul Vickers" w:date="2020-10-30T17:10:00Z">
+        <w:t>here is no flexible tool to</w:t>
+      </w:r>
+      <w:r>
+        <w:t xml:space="preserve"> utilise</w:t>
+      </w:r>
+      <w:del w:id="3" w:author="grant.allenby" w:date="2020-11-02T15:03:00Z">
         <w:r>
-          <w:delText xml:space="preserve">utilise </w:delText>
+          <w:delText xml:space="preserve"> </w:delText>
+        </w:r>
+        <w:r>
+          <w:delText>generate</w:delText>
         </w:r>
       </w:del>
-      <w:ins w:id="45" w:author="Paul Vickers" w:date="2020-10-30T17:10:00Z">
-        <w:r>
-          <w:t>generate</w:t>
-        </w:r>
-        <w:r>
-          <w:t xml:space="preserve"> </w:t>
-        </w:r>
-      </w:ins>
+      <w:r>
+        <w:t xml:space="preserve"> </w:t>
+      </w:r>
       <w:r>
         <w:t xml:space="preserve">sonification in an effective way, however </w:t>
       </w:r>
@@ -2754,34 +2598,22 @@
         <w:t xml:space="preserve">learning particular programming knowledge centred around auditory display techniques. </w:t>
       </w:r>
       <w:r>
-        <w:t xml:space="preserve">There is also </w:t>
-      </w:r>
-      <w:del w:id="46" w:author="Paul Vickers" w:date="2020-10-30T17:11:00Z">
-        <w:r>
-          <w:delText>‘</w:delText>
-        </w:r>
-      </w:del>
-      <w:r>
-        <w:t>SuperCollider</w:t>
-      </w:r>
-      <w:del w:id="47" w:author="Paul Vickers" w:date="2020-10-30T17:11:00Z">
-        <w:r>
-          <w:delText>’</w:delText>
-        </w:r>
-      </w:del>
-      <w:r>
-        <w:t xml:space="preserve">, a real-time synthesis language that has been in development for a number of years, that would be ideal for this project, however this would require understanding of the </w:t>
-      </w:r>
-      <w:commentRangeStart w:id="48"/>
+        <w:t xml:space="preserve">There is also SuperCollider, a real-time synthesis language that has been in development for </w:t>
+      </w:r>
+      <w:r>
+        <w:lastRenderedPageBreak/>
+        <w:t xml:space="preserve">a number of years, that would be ideal for this project, however this would require understanding of the </w:t>
+      </w:r>
+      <w:commentRangeStart w:id="4"/>
       <w:r>
         <w:t xml:space="preserve">C++ programming language </w:t>
       </w:r>
-      <w:commentRangeEnd w:id="48"/>
+      <w:commentRangeEnd w:id="4"/>
       <w:r>
         <w:rPr>
           <w:rStyle w:val="CommentReference"/>
         </w:rPr>
-        <w:commentReference w:id="48"/>
+        <w:commentReference w:id="4"/>
       </w:r>
       <w:sdt>
         <w:sdtPr>
@@ -2803,6 +2635,12 @@
             <w:rPr>
               <w:noProof/>
             </w:rPr>
+            <w:t xml:space="preserve"> </w:t>
+          </w:r>
+          <w:r>
+            <w:rPr>
+              <w:noProof/>
+            </w:rPr>
             <w:t>(McCartney, 1996)</w:t>
           </w:r>
           <w:r>
@@ -2817,7 +2655,6 @@
     <w:p/>
     <w:p>
       <w:r>
-        <w:lastRenderedPageBreak/>
         <w:t xml:space="preserve">I am familiar with </w:t>
       </w:r>
       <w:r>
@@ -2832,16 +2669,9 @@
       <w:r>
         <w:t>Since I am going through BSc Computer Science (</w:t>
       </w:r>
-      <w:ins w:id="49" w:author="Paul Vickers" w:date="2020-10-30T17:11:00Z">
-        <w:r>
-          <w:t>i.e</w:t>
-        </w:r>
-      </w:ins>
-      <w:del w:id="50" w:author="Paul Vickers" w:date="2020-10-30T17:11:00Z">
-        <w:r>
-          <w:delText>I.E</w:delText>
-        </w:r>
-      </w:del>
+      <w:r>
+        <w:t>i.e</w:t>
+      </w:r>
       <w:r>
         <w:t>. general Computer Science</w:t>
       </w:r>
@@ -2924,78 +2754,13 @@
     <w:p/>
     <w:p>
       <w:r>
-        <w:t xml:space="preserve">I will also have to expand my knowledge on data analysis, which </w:t>
-      </w:r>
-      <w:r>
-        <w:t xml:space="preserve">is </w:t>
-      </w:r>
-      <w:r>
-        <w:t>“</w:t>
-      </w:r>
-      <w:r>
-        <w:t>a process of inspecting, </w:t>
-      </w:r>
-      <w:r>
-        <w:t>cleansing</w:t>
-      </w:r>
-      <w:r>
-        <w:t>, </w:t>
-      </w:r>
-      <w:r>
-        <w:t>transforming</w:t>
-      </w:r>
-      <w:r>
-        <w:t xml:space="preserve"> and </w:t>
-      </w:r>
-      <w:r>
-        <w:t xml:space="preserve">modelling data </w:t>
-      </w:r>
-      <w:r>
-        <w:t>with the goal of discovering useful information, informing conclusions and supporting decision-making</w:t>
-      </w:r>
-      <w:r>
-        <w:t>”</w:t>
-      </w:r>
-      <w:r>
-        <w:t> </w:t>
-      </w:r>
-      <w:commentRangeStart w:id="51"/>
-      <w:sdt>
-        <w:sdtPr>
-          <w:id w:val="1900627172"/>
-          <w:citation/>
-        </w:sdtPr>
-        <w:sdtEndPr/>
-        <w:sdtContent>
-          <w:r>
-            <w:fldChar w:fldCharType="begin"/>
-          </w:r>
-          <w:r>
-            <w:instrText xml:space="preserve"> CITATION Xia14 \l 2057 </w:instrText>
-          </w:r>
-          <w:r>
-            <w:fldChar w:fldCharType="separate"/>
-          </w:r>
-          <w:r>
-            <w:rPr>
-              <w:noProof/>
-            </w:rPr>
-            <w:t>(Xia &amp; Gong, 2014)</w:t>
-          </w:r>
-          <w:r>
-            <w:fldChar w:fldCharType="end"/>
-          </w:r>
-        </w:sdtContent>
-      </w:sdt>
-      <w:r>
-        <w:t>.</w:t>
-      </w:r>
-      <w:commentRangeEnd w:id="51"/>
-      <w:r>
-        <w:rPr>
-          <w:rStyle w:val="CommentReference"/>
-        </w:rPr>
-        <w:commentReference w:id="51"/>
+        <w:t>I will also have to expand my knowledge on data analysis</w:t>
+      </w:r>
+      <w:r>
+        <w:t xml:space="preserve">, looking into ideas such as qualitative and quantitative paradigms, as well as how to effectively </w:t>
+      </w:r>
+      <w:r>
+        <w:t xml:space="preserve">use these paradigms to efficiently collect and understand the data to be collected. </w:t>
       </w:r>
     </w:p>
     <w:sdt>
@@ -3062,19 +2827,15 @@
                   <w:noProof/>
                   <w:lang w:val="en-US"/>
                 </w:rPr>
-                <w:t>IEEE Multimedia.</w:t>
+                <w:t xml:space="preserve">IEEE Multimedia, </w:t>
               </w:r>
-              <w:ins w:id="52" w:author="Paul Vickers" w:date="2020-10-30T17:12:00Z">
-                <w:r>
-                  <w:rPr>
-                    <w:i/>
-                    <w:iCs/>
-                    <w:noProof/>
-                    <w:lang w:val="en-US"/>
-                  </w:rPr>
-                  <w:t>Volume? Issue? Page numbers?</w:t>
-                </w:r>
-              </w:ins>
+              <w:r>
+                <w:rPr>
+                  <w:noProof/>
+                  <w:lang w:val="en-US"/>
+                </w:rPr>
+                <w:t>9(3), pp. 32 - 41.</w:t>
+              </w:r>
             </w:p>
             <w:p>
               <w:pPr>
@@ -3293,38 +3054,6 @@
               </w:r>
             </w:p>
             <w:p>
-              <w:pPr>
-                <w:pStyle w:val="Bibliography"/>
-                <w:rPr>
-                  <w:noProof/>
-                  <w:lang w:val="en-US"/>
-                </w:rPr>
-              </w:pPr>
-              <w:r>
-                <w:rPr>
-                  <w:noProof/>
-                  <w:lang w:val="en-US"/>
-                </w:rPr>
-                <w:t xml:space="preserve">Xia, B. S. &amp; Gong, P., 2014. Review of business intelligence through data analysis. </w:t>
-              </w:r>
-              <w:r>
-                <w:rPr>
-                  <w:i/>
-                  <w:iCs/>
-                  <w:noProof/>
-                  <w:lang w:val="en-US"/>
-                </w:rPr>
-                <w:t xml:space="preserve">Benchmarking An International Journal, </w:t>
-              </w:r>
-              <w:r>
-                <w:rPr>
-                  <w:noProof/>
-                  <w:lang w:val="en-US"/>
-                </w:rPr>
-                <w:t>21(2), pp. 300-311.</w:t>
-              </w:r>
-            </w:p>
-            <w:p>
               <w:r>
                 <w:rPr>
                   <w:b/>
@@ -3379,7 +3108,7 @@
       <w:pPr>
         <w:pStyle w:val="Heading2"/>
         <w:rPr>
-          <w:ins w:id="53" w:author="Paul Vickers" w:date="2020-10-30T17:13:00Z"/>
+          <w:ins w:id="5" w:author="Paul Vickers" w:date="2020-10-30T17:13:00Z"/>
           <w:lang w:val="en-US"/>
         </w:rPr>
       </w:pPr>
@@ -3393,16 +3122,16 @@
     <w:p>
       <w:pPr>
         <w:rPr>
-          <w:del w:id="54" w:author="Paul Vickers" w:date="2020-10-30T17:13:00Z"/>
+          <w:del w:id="6" w:author="Paul Vickers" w:date="2020-10-30T17:13:00Z"/>
           <w:lang w:val="en-US"/>
         </w:rPr>
-        <w:pPrChange w:id="55" w:author="Paul Vickers" w:date="2020-10-30T17:13:00Z">
+        <w:pPrChange w:id="7" w:author="Paul Vickers" w:date="2020-10-30T17:13:00Z">
           <w:pPr>
             <w:pStyle w:val="Heading2"/>
           </w:pPr>
         </w:pPrChange>
       </w:pPr>
-      <w:commentRangeStart w:id="56"/>
+      <w:commentRangeStart w:id="8"/>
     </w:p>
     <w:p>
       <w:pPr>
@@ -3434,12 +3163,12 @@
       <w:r>
         <w:t xml:space="preserve"> the different ideas used to test these systems, highlight of results and a conclusion</w:t>
       </w:r>
-      <w:commentRangeEnd w:id="56"/>
+      <w:commentRangeEnd w:id="8"/>
       <w:r>
         <w:rPr>
           <w:rStyle w:val="CommentReference"/>
         </w:rPr>
-        <w:commentReference w:id="56"/>
+        <w:commentReference w:id="8"/>
       </w:r>
       <w:r>
         <w:t>.</w:t>
@@ -3521,11 +3250,19 @@
       <w:r>
         <w:t>The S</w:t>
       </w:r>
+      <w:proofErr w:type="spellStart"/>
       <w:r>
         <w:rPr>
           <w:lang w:val="en-US"/>
         </w:rPr>
-        <w:t xml:space="preserve">ynthesis section will compromise of </w:t>
+        <w:t>ynthesis</w:t>
+      </w:r>
+      <w:proofErr w:type="spellEnd"/>
+      <w:r>
+        <w:rPr>
+          <w:lang w:val="en-US"/>
+        </w:rPr>
+        <w:t xml:space="preserve"> section will compromise of </w:t>
       </w:r>
       <w:r>
         <w:rPr>
@@ -3555,13 +3292,13 @@
           <w:iCs/>
         </w:rPr>
       </w:pPr>
-      <w:commentRangeStart w:id="57"/>
-      <w:commentRangeEnd w:id="57"/>
+      <w:commentRangeStart w:id="9"/>
+      <w:commentRangeEnd w:id="9"/>
       <w:r>
         <w:rPr>
           <w:rStyle w:val="CommentReference"/>
         </w:rPr>
-        <w:commentReference w:id="57"/>
+        <w:commentReference w:id="9"/>
       </w:r>
     </w:p>
     <w:p>
@@ -3588,16 +3325,16 @@
       <w:r>
         <w:t xml:space="preserve"> </w:t>
       </w:r>
-      <w:commentRangeStart w:id="58"/>
+      <w:commentRangeStart w:id="10"/>
       <w:r>
         <w:t>report</w:t>
       </w:r>
-      <w:commentRangeEnd w:id="58"/>
+      <w:commentRangeEnd w:id="10"/>
       <w:r>
         <w:rPr>
           <w:rStyle w:val="CommentReference"/>
         </w:rPr>
-        <w:commentReference w:id="58"/>
+        <w:commentReference w:id="10"/>
       </w:r>
       <w:r>
         <w:t>,</w:t>
@@ -3692,13 +3429,13 @@
       </w:r>
     </w:p>
     <w:p>
-      <w:commentRangeStart w:id="59"/>
-      <w:commentRangeEnd w:id="59"/>
+      <w:commentRangeStart w:id="11"/>
+      <w:commentRangeEnd w:id="11"/>
       <w:r>
         <w:rPr>
           <w:rStyle w:val="CommentReference"/>
         </w:rPr>
-        <w:commentReference w:id="59"/>
+        <w:commentReference w:id="11"/>
       </w:r>
     </w:p>
     <w:p>
@@ -3726,7 +3463,7 @@
 
 <file path=word/comments.xml><?xml version="1.0" encoding="utf-8"?>
 <w:comments xmlns:wpc="http://schemas.microsoft.com/office/word/2010/wordprocessingCanvas" xmlns:cx="http://schemas.microsoft.com/office/drawing/2014/chartex" xmlns:cx1="http://schemas.microsoft.com/office/drawing/2015/9/8/chartex" xmlns:cx2="http://schemas.microsoft.com/office/drawing/2015/10/21/chartex" xmlns:cx3="http://schemas.microsoft.com/office/drawing/2016/5/9/chartex" xmlns:cx4="http://schemas.microsoft.com/office/drawing/2016/5/10/chartex" xmlns:cx5="http://schemas.microsoft.com/office/drawing/2016/5/11/chartex" xmlns:cx6="http://schemas.microsoft.com/office/drawing/2016/5/12/chartex" xmlns:cx7="http://schemas.microsoft.com/office/drawing/2016/5/13/chartex" xmlns:cx8="http://schemas.microsoft.com/office/drawing/2016/5/14/chartex" xmlns:mc="http://schemas.openxmlformats.org/markup-compatibility/2006" xmlns:aink="http://schemas.microsoft.com/office/drawing/2016/ink" xmlns:am3d="http://schemas.microsoft.com/office/drawing/2017/model3d" xmlns:o="urn:schemas-microsoft-com:office:office" xmlns:r="http://schemas.openxmlformats.org/officeDocument/2006/relationships" xmlns:m="http://schemas.openxmlformats.org/officeDocument/2006/math" xmlns:v="urn:schemas-microsoft-com:vml" xmlns:wp14="http://schemas.microsoft.com/office/word/2010/wordprocessingDrawing" xmlns:wp="http://schemas.openxmlformats.org/drawingml/2006/wordprocessingDrawing" xmlns:w10="urn:schemas-microsoft-com:office:word" xmlns:w="http://schemas.openxmlformats.org/wordprocessingml/2006/main" xmlns:w14="http://schemas.microsoft.com/office/word/2010/wordml" xmlns:w15="http://schemas.microsoft.com/office/word/2012/wordml" xmlns:w16cex="http://schemas.microsoft.com/office/word/2018/wordml/cex" xmlns:w16cid="http://schemas.microsoft.com/office/word/2016/wordml/cid" xmlns:w16="http://schemas.microsoft.com/office/word/2018/wordml" xmlns:w16se="http://schemas.microsoft.com/office/word/2015/wordml/symex" xmlns:wpg="http://schemas.microsoft.com/office/word/2010/wordprocessingGroup" xmlns:wpi="http://schemas.microsoft.com/office/word/2010/wordprocessingInk" xmlns:wne="http://schemas.microsoft.com/office/word/2006/wordml" xmlns:wps="http://schemas.microsoft.com/office/word/2010/wordprocessingShape" mc:Ignorable="w14 w15 w16se w16cid w16 w16cex wp14">
-  <w:comment w:id="5" w:author="Paul Vickers" w:date="2020-10-30T16:58:00Z" w:initials="PV">
+  <w:comment w:id="1" w:author="Paul Vickers" w:date="2020-10-30T17:09:00Z" w:initials="PV">
     <w:p>
       <w:pPr>
         <w:pStyle w:val="CommentText"/>
@@ -3738,15 +3475,12 @@
         <w:annotationRef/>
       </w:r>
       <w:r>
-        <w:t>Include the page number where this quotation may be found</w:t>
+        <w:t xml:space="preserve">I think your goal should be to develop an application from the outset, otherwise you are severely constraining the amount of practical computing work that you will do. </w:t>
       </w:r>
     </w:p>
   </w:comment>
-  <w:comment w:id="25" w:author="Paul Vickers" w:date="2020-10-30T17:02:00Z" w:initials="PV">
-    <w:p>
-      <w:pPr>
-        <w:pStyle w:val="CommentText"/>
-      </w:pPr>
+  <w:comment w:id="2" w:author="grant.allenby" w:date="2020-10-29T22:17:00Z" w:initials="g">
+    <w:p>
       <w:r>
         <w:rPr>
           <w:rStyle w:val="CommentReference"/>
@@ -3754,11 +3488,40 @@
         <w:annotationRef/>
       </w:r>
       <w:r>
-        <w:t>Include page number in the citation</w:t>
+        <w:t>puredata</w:t>
+      </w:r>
+    </w:p>
+    <w:p>
+      <w:pPr>
+        <w:pStyle w:val="CommentText"/>
+      </w:pPr>
+    </w:p>
+    <w:p>
+      <w:pPr>
+        <w:pStyle w:val="CommentText"/>
+      </w:pPr>
+      <w:r>
+        <w:t>May need to change</w:t>
+      </w:r>
+    </w:p>
+    <w:p>
+      <w:pPr>
+        <w:pStyle w:val="CommentText"/>
+      </w:pPr>
+      <w:r>
+        <w:t>This as new information</w:t>
+      </w:r>
+    </w:p>
+    <w:p>
+      <w:pPr>
+        <w:pStyle w:val="CommentText"/>
+      </w:pPr>
+      <w:r>
+        <w:t>Is now available.</w:t>
       </w:r>
     </w:p>
   </w:comment>
-  <w:comment w:id="30" w:author="Paul Vickers" w:date="2020-10-30T17:03:00Z" w:initials="PV">
+  <w:comment w:id="4" w:author="Paul Vickers" w:date="2020-10-30T17:11:00Z" w:initials="PV">
     <w:p>
       <w:pPr>
         <w:pStyle w:val="CommentText"/>
@@ -3770,14 +3533,16 @@
         <w:annotationRef/>
       </w:r>
       <w:r>
-        <w:t>Page number?</w:t>
+        <w:t>Umm, really? The syntax of SuperCollider is really quite different from C++</w:t>
       </w:r>
     </w:p>
   </w:comment>
-  <w:comment w:id="32" w:author="Paul Vickers" w:date="2020-10-30T17:09:00Z" w:initials="PV">
-    <w:p>
-      <w:pPr>
-        <w:pStyle w:val="CommentText"/>
+  <w:comment w:id="8" w:author="Paul Vickers" w:date="2020-10-30T17:13:00Z" w:initials="PV">
+    <w:p>
+      <w:pPr>
+        <w:rPr>
+          <w:lang w:val="en-US"/>
+        </w:rPr>
       </w:pPr>
       <w:r>
         <w:rPr>
@@ -3786,11 +3551,19 @@
         <w:annotationRef/>
       </w:r>
       <w:r>
-        <w:t xml:space="preserve">I think your goal should be to develop an application from the outset, otherwise you are severely constraining the amount of practical computing work that you will do. </w:t>
-      </w:r>
+        <w:rPr>
+          <w:lang w:val="en-US"/>
+        </w:rPr>
+        <w:t xml:space="preserve">Can you also put the structure in as an outline list? </w:t>
+      </w:r>
+    </w:p>
+    <w:p>
+      <w:pPr>
+        <w:pStyle w:val="CommentText"/>
+      </w:pPr>
     </w:p>
   </w:comment>
-  <w:comment w:id="43" w:author="grant.allenby" w:date="2020-10-29T22:17:00Z" w:initials="g">
+  <w:comment w:id="9" w:author="grant.allenby" w:date="2020-10-29T22:09:00Z" w:initials="g">
     <w:p>
       <w:r>
         <w:rPr>
@@ -3799,7 +3572,59 @@
         <w:annotationRef/>
       </w:r>
       <w:r>
-        <w:t>puredata</w:t>
+        <w:t>Create criteria to assess my product by</w:t>
+      </w:r>
+    </w:p>
+    <w:p/>
+    <w:p>
+      <w:r>
+        <w:t>Analysis</w:t>
+      </w:r>
+    </w:p>
+    <w:p/>
+    <w:p>
+      <w:r>
+        <w:t>Lit review</w:t>
+      </w:r>
+    </w:p>
+    <w:p/>
+    <w:p>
+      <w:r>
+        <w:t>Build and test</w:t>
+      </w:r>
+    </w:p>
+    <w:p/>
+    <w:p>
+      <w:r>
+        <w:t>Experimentation and eval</w:t>
+      </w:r>
+    </w:p>
+    <w:p/>
+    <w:p>
+      <w:r>
+        <w:t>Results and conclusions</w:t>
+      </w:r>
+    </w:p>
+    <w:p/>
+    <w:p>
+      <w:r>
+        <w:t>Project report</w:t>
+      </w:r>
+    </w:p>
+    <w:p/>
+    <w:p>
+      <w:r>
+        <w:t>Going through titles and assessing</w:t>
+      </w:r>
+    </w:p>
+    <w:p>
+      <w:pPr>
+        <w:rPr>
+          <w:lang w:val="en-US"/>
+        </w:rPr>
+      </w:pPr>
+      <w:r>
+        <w:t xml:space="preserve"> which parts meet which marking criteria</w:t>
       </w:r>
     </w:p>
     <w:p>
@@ -3807,32 +3632,8 @@
         <w:pStyle w:val="CommentText"/>
       </w:pPr>
     </w:p>
-    <w:p>
-      <w:pPr>
-        <w:pStyle w:val="CommentText"/>
-      </w:pPr>
-      <w:r>
-        <w:t>May need to change</w:t>
-      </w:r>
-    </w:p>
-    <w:p>
-      <w:pPr>
-        <w:pStyle w:val="CommentText"/>
-      </w:pPr>
-      <w:r>
-        <w:t>This as new information</w:t>
-      </w:r>
-    </w:p>
-    <w:p>
-      <w:pPr>
-        <w:pStyle w:val="CommentText"/>
-      </w:pPr>
-      <w:r>
-        <w:t>Is now available.</w:t>
-      </w:r>
-    </w:p>
   </w:comment>
-  <w:comment w:id="48" w:author="Paul Vickers" w:date="2020-10-30T17:11:00Z" w:initials="PV">
+  <w:comment w:id="10" w:author="grant.allenby" w:date="2020-10-29T22:13:00Z" w:initials="g">
     <w:p>
       <w:pPr>
         <w:pStyle w:val="CommentText"/>
@@ -3844,15 +3645,8 @@
         <w:annotationRef/>
       </w:r>
       <w:r>
-        <w:t>Umm, really? The syntax of SuperCollider is really quite different from C++</w:t>
-      </w:r>
-    </w:p>
-  </w:comment>
-  <w:comment w:id="51" w:author="Paul Vickers" w:date="2020-10-30T17:12:00Z" w:initials="PV">
-    <w:p>
-      <w:pPr>
-        <w:pStyle w:val="CommentText"/>
-      </w:pPr>
+        <w:t>what parts my project meet the marking scheme</w:t>
+      </w:r>
       <w:r>
         <w:rPr>
           <w:rStyle w:val="CommentReference"/>
@@ -3860,132 +3654,11 @@
         <w:annotationRef/>
       </w:r>
       <w:r>
-        <w:t>Page number for this quotation?</w:t>
+        <w:t>,</w:t>
       </w:r>
     </w:p>
   </w:comment>
-  <w:comment w:id="56" w:author="Paul Vickers" w:date="2020-10-30T17:13:00Z" w:initials="PV">
-    <w:p>
-      <w:pPr>
-        <w:rPr>
-          <w:lang w:val="en-US"/>
-        </w:rPr>
-      </w:pPr>
-      <w:r>
-        <w:rPr>
-          <w:rStyle w:val="CommentReference"/>
-        </w:rPr>
-        <w:annotationRef/>
-      </w:r>
-      <w:r>
-        <w:rPr>
-          <w:lang w:val="en-US"/>
-        </w:rPr>
-        <w:t xml:space="preserve">Can you also put the structure in as an outline list? </w:t>
-      </w:r>
-    </w:p>
-    <w:p>
-      <w:pPr>
-        <w:pStyle w:val="CommentText"/>
-      </w:pPr>
-    </w:p>
-  </w:comment>
-  <w:comment w:id="57" w:author="grant.allenby" w:date="2020-10-29T22:09:00Z" w:initials="g">
-    <w:p>
-      <w:r>
-        <w:rPr>
-          <w:rStyle w:val="CommentReference"/>
-        </w:rPr>
-        <w:annotationRef/>
-      </w:r>
-      <w:r>
-        <w:t>Create criteria to assess my product by</w:t>
-      </w:r>
-    </w:p>
-    <w:p/>
-    <w:p>
-      <w:r>
-        <w:t>Analysis</w:t>
-      </w:r>
-    </w:p>
-    <w:p/>
-    <w:p>
-      <w:r>
-        <w:t>Lit review</w:t>
-      </w:r>
-    </w:p>
-    <w:p/>
-    <w:p>
-      <w:r>
-        <w:t>Build and test</w:t>
-      </w:r>
-    </w:p>
-    <w:p/>
-    <w:p>
-      <w:r>
-        <w:t>Experimentation and eval</w:t>
-      </w:r>
-    </w:p>
-    <w:p/>
-    <w:p>
-      <w:r>
-        <w:t>Results and conclusions</w:t>
-      </w:r>
-    </w:p>
-    <w:p/>
-    <w:p>
-      <w:r>
-        <w:t>Project report</w:t>
-      </w:r>
-    </w:p>
-    <w:p/>
-    <w:p>
-      <w:r>
-        <w:t>Going through titles and assessing</w:t>
-      </w:r>
-    </w:p>
-    <w:p>
-      <w:pPr>
-        <w:rPr>
-          <w:lang w:val="en-US"/>
-        </w:rPr>
-      </w:pPr>
-      <w:r>
-        <w:t xml:space="preserve"> which parts meet which marking criteria</w:t>
-      </w:r>
-    </w:p>
-    <w:p>
-      <w:pPr>
-        <w:pStyle w:val="CommentText"/>
-      </w:pPr>
-    </w:p>
-  </w:comment>
-  <w:comment w:id="58" w:author="grant.allenby" w:date="2020-10-29T22:13:00Z" w:initials="g">
-    <w:p>
-      <w:pPr>
-        <w:pStyle w:val="CommentText"/>
-      </w:pPr>
-      <w:r>
-        <w:rPr>
-          <w:rStyle w:val="CommentReference"/>
-        </w:rPr>
-        <w:annotationRef/>
-      </w:r>
-      <w:r>
-        <w:t>what parts my project meet the marking scheme</w:t>
-      </w:r>
-      <w:r>
-        <w:rPr>
-          <w:rStyle w:val="CommentReference"/>
-        </w:rPr>
-        <w:annotationRef/>
-      </w:r>
-      <w:r>
-        <w:t>,</w:t>
-      </w:r>
-    </w:p>
-  </w:comment>
-  <w:comment w:id="59" w:author="grant.allenby" w:date="2020-10-29T22:12:00Z" w:initials="g">
+  <w:comment w:id="11" w:author="grant.allenby" w:date="2020-10-29T22:12:00Z" w:initials="g">
     <w:p>
       <w:r>
         <w:rPr>
@@ -4018,13 +3691,9 @@
 
 <file path=word/commentsExtended.xml><?xml version="1.0" encoding="utf-8"?>
 <w15:commentsEx xmlns:wpc="http://schemas.microsoft.com/office/word/2010/wordprocessingCanvas" xmlns:cx="http://schemas.microsoft.com/office/drawing/2014/chartex" xmlns:cx1="http://schemas.microsoft.com/office/drawing/2015/9/8/chartex" xmlns:cx2="http://schemas.microsoft.com/office/drawing/2015/10/21/chartex" xmlns:cx3="http://schemas.microsoft.com/office/drawing/2016/5/9/chartex" xmlns:cx4="http://schemas.microsoft.com/office/drawing/2016/5/10/chartex" xmlns:cx5="http://schemas.microsoft.com/office/drawing/2016/5/11/chartex" xmlns:cx6="http://schemas.microsoft.com/office/drawing/2016/5/12/chartex" xmlns:cx7="http://schemas.microsoft.com/office/drawing/2016/5/13/chartex" xmlns:cx8="http://schemas.microsoft.com/office/drawing/2016/5/14/chartex" xmlns:mc="http://schemas.openxmlformats.org/markup-compatibility/2006" xmlns:aink="http://schemas.microsoft.com/office/drawing/2016/ink" xmlns:am3d="http://schemas.microsoft.com/office/drawing/2017/model3d" xmlns:o="urn:schemas-microsoft-com:office:office" xmlns:r="http://schemas.openxmlformats.org/officeDocument/2006/relationships" xmlns:m="http://schemas.openxmlformats.org/officeDocument/2006/math" xmlns:v="urn:schemas-microsoft-com:vml" xmlns:wp14="http://schemas.microsoft.com/office/word/2010/wordprocessingDrawing" xmlns:wp="http://schemas.openxmlformats.org/drawingml/2006/wordprocessingDrawing" xmlns:w10="urn:schemas-microsoft-com:office:word" xmlns:w="http://schemas.openxmlformats.org/wordprocessingml/2006/main" xmlns:w14="http://schemas.microsoft.com/office/word/2010/wordml" xmlns:w15="http://schemas.microsoft.com/office/word/2012/wordml" xmlns:w16cex="http://schemas.microsoft.com/office/word/2018/wordml/cex" xmlns:w16cid="http://schemas.microsoft.com/office/word/2016/wordml/cid" xmlns:w16="http://schemas.microsoft.com/office/word/2018/wordml" xmlns:w16se="http://schemas.microsoft.com/office/word/2015/wordml/symex" xmlns:wpg="http://schemas.microsoft.com/office/word/2010/wordprocessingGroup" xmlns:wpi="http://schemas.microsoft.com/office/word/2010/wordprocessingInk" xmlns:wne="http://schemas.microsoft.com/office/word/2006/wordml" xmlns:wps="http://schemas.microsoft.com/office/word/2010/wordprocessingShape" mc:Ignorable="w14 w15 w16se w16cid w16 w16cex wp14">
-  <w15:commentEx w15:paraId="1D3D3ED1" w15:done="0"/>
-  <w15:commentEx w15:paraId="6D7102F9" w15:done="0"/>
-  <w15:commentEx w15:paraId="4A253866" w15:done="0"/>
   <w15:commentEx w15:paraId="2DAFE6E7" w15:done="0"/>
   <w15:commentEx w15:paraId="2C5FD5C8" w15:done="0"/>
   <w15:commentEx w15:paraId="68E09D6E" w15:done="0"/>
-  <w15:commentEx w15:paraId="41922CF5" w15:done="0"/>
   <w15:commentEx w15:paraId="42DD7C53" w15:done="0"/>
   <w15:commentEx w15:paraId="5B13C54C" w15:done="0"/>
   <w15:commentEx w15:paraId="0F2F90B6" w15:done="0"/>
@@ -4034,13 +3703,9 @@
 
 <file path=word/commentsExtensible.xml><?xml version="1.0" encoding="utf-8"?>
 <w16cex:commentsExtensible xmlns:wpc="http://schemas.microsoft.com/office/word/2010/wordprocessingCanvas" xmlns:cx="http://schemas.microsoft.com/office/drawing/2014/chartex" xmlns:cx1="http://schemas.microsoft.com/office/drawing/2015/9/8/chartex" xmlns:cx2="http://schemas.microsoft.com/office/drawing/2015/10/21/chartex" xmlns:cx3="http://schemas.microsoft.com/office/drawing/2016/5/9/chartex" xmlns:cx4="http://schemas.microsoft.com/office/drawing/2016/5/10/chartex" xmlns:cx5="http://schemas.microsoft.com/office/drawing/2016/5/11/chartex" xmlns:cx6="http://schemas.microsoft.com/office/drawing/2016/5/12/chartex" xmlns:cx7="http://schemas.microsoft.com/office/drawing/2016/5/13/chartex" xmlns:cx8="http://schemas.microsoft.com/office/drawing/2016/5/14/chartex" xmlns:mc="http://schemas.openxmlformats.org/markup-compatibility/2006" xmlns:aink="http://schemas.microsoft.com/office/drawing/2016/ink" xmlns:am3d="http://schemas.microsoft.com/office/drawing/2017/model3d" xmlns:o="urn:schemas-microsoft-com:office:office" xmlns:r="http://schemas.openxmlformats.org/officeDocument/2006/relationships" xmlns:m="http://schemas.openxmlformats.org/officeDocument/2006/math" xmlns:v="urn:schemas-microsoft-com:vml" xmlns:wp14="http://schemas.microsoft.com/office/word/2010/wordprocessingDrawing" xmlns:wp="http://schemas.openxmlformats.org/drawingml/2006/wordprocessingDrawing" xmlns:w10="urn:schemas-microsoft-com:office:word" xmlns:w="http://schemas.openxmlformats.org/wordprocessingml/2006/main" xmlns:w14="http://schemas.microsoft.com/office/word/2010/wordml" xmlns:w15="http://schemas.microsoft.com/office/word/2012/wordml" xmlns:w16cex="http://schemas.microsoft.com/office/word/2018/wordml/cex" xmlns:w16cid="http://schemas.microsoft.com/office/word/2016/wordml/cid" xmlns:w16="http://schemas.microsoft.com/office/word/2018/wordml" xmlns:w16se="http://schemas.microsoft.com/office/word/2015/wordml/symex" xmlns:wpg="http://schemas.microsoft.com/office/word/2010/wordprocessingGroup" xmlns:wpi="http://schemas.microsoft.com/office/word/2010/wordprocessingInk" xmlns:wne="http://schemas.microsoft.com/office/word/2006/wordml" xmlns:wps="http://schemas.microsoft.com/office/word/2010/wordprocessingShape" mc:Ignorable="w14 w15 w16se w16cid w16 w16cex wp14">
-  <w16cex:commentExtensible w16cex:durableId="2346C4B4" w16cex:dateUtc="2020-10-30T16:58:00Z"/>
-  <w16cex:commentExtensible w16cex:durableId="2346C5C2" w16cex:dateUtc="2020-10-30T17:02:00Z"/>
-  <w16cex:commentExtensible w16cex:durableId="2346C5E5" w16cex:dateUtc="2020-10-30T17:03:00Z"/>
   <w16cex:commentExtensible w16cex:durableId="2346C72D" w16cex:dateUtc="2020-10-30T17:09:00Z"/>
   <w16cex:commentExtensible w16cex:durableId="2345BDE8" w16cex:dateUtc="2020-10-29T22:17:00Z"/>
   <w16cex:commentExtensible w16cex:durableId="2346C7B4" w16cex:dateUtc="2020-10-30T17:11:00Z"/>
-  <w16cex:commentExtensible w16cex:durableId="2346C7EC" w16cex:dateUtc="2020-10-30T17:12:00Z"/>
   <w16cex:commentExtensible w16cex:durableId="2346C84E" w16cex:dateUtc="2020-10-30T17:13:00Z"/>
   <w16cex:commentExtensible w16cex:durableId="2345BC19" w16cex:dateUtc="2020-10-29T22:09:00Z"/>
   <w16cex:commentExtensible w16cex:durableId="2345BD15" w16cex:dateUtc="2020-10-29T22:13:00Z"/>
@@ -4050,13 +3715,9 @@
 
 <file path=word/commentsIds.xml><?xml version="1.0" encoding="utf-8"?>
 <w16cid:commentsIds xmlns:wpc="http://schemas.microsoft.com/office/word/2010/wordprocessingCanvas" xmlns:cx="http://schemas.microsoft.com/office/drawing/2014/chartex" xmlns:cx1="http://schemas.microsoft.com/office/drawing/2015/9/8/chartex" xmlns:cx2="http://schemas.microsoft.com/office/drawing/2015/10/21/chartex" xmlns:cx3="http://schemas.microsoft.com/office/drawing/2016/5/9/chartex" xmlns:cx4="http://schemas.microsoft.com/office/drawing/2016/5/10/chartex" xmlns:cx5="http://schemas.microsoft.com/office/drawing/2016/5/11/chartex" xmlns:cx6="http://schemas.microsoft.com/office/drawing/2016/5/12/chartex" xmlns:cx7="http://schemas.microsoft.com/office/drawing/2016/5/13/chartex" xmlns:cx8="http://schemas.microsoft.com/office/drawing/2016/5/14/chartex" xmlns:mc="http://schemas.openxmlformats.org/markup-compatibility/2006" xmlns:aink="http://schemas.microsoft.com/office/drawing/2016/ink" xmlns:am3d="http://schemas.microsoft.com/office/drawing/2017/model3d" xmlns:o="urn:schemas-microsoft-com:office:office" xmlns:r="http://schemas.openxmlformats.org/officeDocument/2006/relationships" xmlns:m="http://schemas.openxmlformats.org/officeDocument/2006/math" xmlns:v="urn:schemas-microsoft-com:vml" xmlns:wp14="http://schemas.microsoft.com/office/word/2010/wordprocessingDrawing" xmlns:wp="http://schemas.openxmlformats.org/drawingml/2006/wordprocessingDrawing" xmlns:w10="urn:schemas-microsoft-com:office:word" xmlns:w="http://schemas.openxmlformats.org/wordprocessingml/2006/main" xmlns:w14="http://schemas.microsoft.com/office/word/2010/wordml" xmlns:w15="http://schemas.microsoft.com/office/word/2012/wordml" xmlns:w16cex="http://schemas.microsoft.com/office/word/2018/wordml/cex" xmlns:w16cid="http://schemas.microsoft.com/office/word/2016/wordml/cid" xmlns:w16="http://schemas.microsoft.com/office/word/2018/wordml" xmlns:w16se="http://schemas.microsoft.com/office/word/2015/wordml/symex" xmlns:wpg="http://schemas.microsoft.com/office/word/2010/wordprocessingGroup" xmlns:wpi="http://schemas.microsoft.com/office/word/2010/wordprocessingInk" xmlns:wne="http://schemas.microsoft.com/office/word/2006/wordml" xmlns:wps="http://schemas.microsoft.com/office/word/2010/wordprocessingShape" mc:Ignorable="w14 w15 w16se w16cid w16 w16cex wp14">
-  <w16cid:commentId w16cid:paraId="1D3D3ED1" w16cid:durableId="2346C4B4"/>
-  <w16cid:commentId w16cid:paraId="6D7102F9" w16cid:durableId="2346C5C2"/>
-  <w16cid:commentId w16cid:paraId="4A253866" w16cid:durableId="2346C5E5"/>
   <w16cid:commentId w16cid:paraId="2DAFE6E7" w16cid:durableId="2346C72D"/>
   <w16cid:commentId w16cid:paraId="2C5FD5C8" w16cid:durableId="2345BDE8"/>
   <w16cid:commentId w16cid:paraId="68E09D6E" w16cid:durableId="2346C7B4"/>
-  <w16cid:commentId w16cid:paraId="41922CF5" w16cid:durableId="2346C7EC"/>
   <w16cid:commentId w16cid:paraId="42DD7C53" w16cid:durableId="2346C84E"/>
   <w16cid:commentId w16cid:paraId="5B13C54C" w16cid:durableId="2345BC19"/>
   <w16cid:commentId w16cid:paraId="0F2F90B6" w16cid:durableId="2345BD15"/>
@@ -5143,11 +4804,11 @@
 
 <file path=word/people.xml><?xml version="1.0" encoding="utf-8"?>
 <w15:people xmlns:wpc="http://schemas.microsoft.com/office/word/2010/wordprocessingCanvas" xmlns:cx="http://schemas.microsoft.com/office/drawing/2014/chartex" xmlns:cx1="http://schemas.microsoft.com/office/drawing/2015/9/8/chartex" xmlns:cx2="http://schemas.microsoft.com/office/drawing/2015/10/21/chartex" xmlns:cx3="http://schemas.microsoft.com/office/drawing/2016/5/9/chartex" xmlns:cx4="http://schemas.microsoft.com/office/drawing/2016/5/10/chartex" xmlns:cx5="http://schemas.microsoft.com/office/drawing/2016/5/11/chartex" xmlns:cx6="http://schemas.microsoft.com/office/drawing/2016/5/12/chartex" xmlns:cx7="http://schemas.microsoft.com/office/drawing/2016/5/13/chartex" xmlns:cx8="http://schemas.microsoft.com/office/drawing/2016/5/14/chartex" xmlns:mc="http://schemas.openxmlformats.org/markup-compatibility/2006" xmlns:aink="http://schemas.microsoft.com/office/drawing/2016/ink" xmlns:am3d="http://schemas.microsoft.com/office/drawing/2017/model3d" xmlns:o="urn:schemas-microsoft-com:office:office" xmlns:r="http://schemas.openxmlformats.org/officeDocument/2006/relationships" xmlns:m="http://schemas.openxmlformats.org/officeDocument/2006/math" xmlns:v="urn:schemas-microsoft-com:vml" xmlns:wp14="http://schemas.microsoft.com/office/word/2010/wordprocessingDrawing" xmlns:wp="http://schemas.openxmlformats.org/drawingml/2006/wordprocessingDrawing" xmlns:w10="urn:schemas-microsoft-com:office:word" xmlns:w="http://schemas.openxmlformats.org/wordprocessingml/2006/main" xmlns:w14="http://schemas.microsoft.com/office/word/2010/wordml" xmlns:w15="http://schemas.microsoft.com/office/word/2012/wordml" xmlns:w16cex="http://schemas.microsoft.com/office/word/2018/wordml/cex" xmlns:w16cid="http://schemas.microsoft.com/office/word/2016/wordml/cid" xmlns:w16="http://schemas.microsoft.com/office/word/2018/wordml" xmlns:w16se="http://schemas.microsoft.com/office/word/2015/wordml/symex" xmlns:wpg="http://schemas.microsoft.com/office/word/2010/wordprocessingGroup" xmlns:wpi="http://schemas.microsoft.com/office/word/2010/wordprocessingInk" xmlns:wne="http://schemas.microsoft.com/office/word/2006/wordml" xmlns:wps="http://schemas.microsoft.com/office/word/2010/wordprocessingShape" mc:Ignorable="w14 w15 w16se w16cid w16 w16cex wp14">
+  <w15:person w15:author="grant.allenby">
+    <w15:presenceInfo w15:providerId="AD" w15:userId="S::w18013678@northumbria.ac.uk::8ab903d3-0ee6-483d-b083-963b68a680a1"/>
+  </w15:person>
   <w15:person w15:author="Paul Vickers">
     <w15:presenceInfo w15:providerId="AD" w15:userId="S::paul.vickers@northumbria.ac.uk::41aac615-761b-4d9c-9b0e-f7e4b192a75d"/>
-  </w15:person>
-  <w15:person w15:author="grant.allenby">
-    <w15:presenceInfo w15:providerId="AD" w15:userId="S::w18013678@northumbria.ac.uk::8ab903d3-0ee6-483d-b083-963b68a680a1"/>
   </w15:person>
 </w15:people>
 </file>
@@ -5618,7 +5279,6 @@
   <w:style w:type="character" w:default="1" w:styleId="DefaultParagraphFont">
     <w:name w:val="Default Paragraph Font"/>
     <w:uiPriority w:val="1"/>
-    <w:semiHidden/>
     <w:unhideWhenUsed/>
   </w:style>
   <w:style w:type="table" w:default="1" w:styleId="TableNormal">
@@ -7189,48 +6849,6 @@
     <b:RefOrder>2</b:RefOrder>
   </b:Source>
   <b:Source>
-    <b:Tag>Bar02</b:Tag>
-    <b:SourceType>JournalArticle</b:SourceType>
-    <b:Guid>{EEEB4D88-DB8B-4ED3-BE76-B8B32CDBCCB0}</b:Guid>
-    <b:Author>
-      <b:Author>
-        <b:NameList>
-          <b:Person>
-            <b:Last>Barra</b:Last>
-            <b:First>Maria</b:First>
-          </b:Person>
-          <b:Person>
-            <b:Last>Cillo</b:Last>
-            <b:First>Tania</b:First>
-          </b:Person>
-          <b:Person>
-            <b:Last>Santis</b:Last>
-            <b:First>Antonio</b:First>
-            <b:Middle>De</b:Middle>
-          </b:Person>
-          <b:Person>
-            <b:Last>Petrillo</b:Last>
-            <b:First>Umberto</b:First>
-            <b:Middle>F.</b:Middle>
-          </b:Person>
-          <b:Person>
-            <b:Last>Negro</b:Last>
-            <b:First>Alberto</b:First>
-          </b:Person>
-          <b:Person>
-            <b:Last>Scarano</b:Last>
-            <b:First>Vittorio</b:First>
-          </b:Person>
-        </b:NameList>
-      </b:Author>
-    </b:Author>
-    <b:Title>Multimodal Monitoring of Web Servers</b:Title>
-    <b:Year>2002</b:Year>
-    <b:JournalName>IEEE Multimedia</b:JournalName>
-    <b:PeriodicalTitle>IEEE Multimedia</b:PeriodicalTitle>
-    <b:RefOrder>5</b:RefOrder>
-  </b:Source>
-  <b:Source>
     <b:Tag>Pee00</b:Tag>
     <b:SourceType>ConferenceProceedings</b:SourceType>
     <b:Guid>{6798AF83-1E45-544D-86CF-8DF3B5C9E757}</b:Guid>
@@ -7278,33 +6896,6 @@
     <b:RefOrder>1</b:RefOrder>
   </b:Source>
   <b:Source>
-    <b:Tag>Xia14</b:Tag>
-    <b:SourceType>JournalArticle</b:SourceType>
-    <b:Guid>{04AFCB82-804E-1949-945C-05CFE9D6FF4C}</b:Guid>
-    <b:Title>Review of business intelligence through data analysis</b:Title>
-    <b:Year>2014</b:Year>
-    <b:Author>
-      <b:Author>
-        <b:NameList>
-          <b:Person>
-            <b:Last>Xia</b:Last>
-            <b:First>Belle</b:First>
-            <b:Middle>Selene</b:Middle>
-          </b:Person>
-          <b:Person>
-            <b:Last>Gong</b:Last>
-            <b:First>Peng</b:First>
-          </b:Person>
-        </b:NameList>
-      </b:Author>
-    </b:Author>
-    <b:JournalName>Benchmarking An International Journal</b:JournalName>
-    <b:Volume>21</b:Volume>
-    <b:Issue>2</b:Issue>
-    <b:Pages>300-311</b:Pages>
-    <b:RefOrder>8</b:RefOrder>
-  </b:Source>
-  <b:Source>
     <b:Tag>Deb17</b:Tag>
     <b:SourceType>InternetSite</b:SourceType>
     <b:Guid>{03ACFE98-C4CE-CF4F-89D6-33DE3B0260D6}</b:Guid>
@@ -7350,11 +6941,56 @@
     <b:Year>1996</b:Year>
     <b:RefOrder>7</b:RefOrder>
   </b:Source>
+  <b:Source>
+    <b:Tag>Bar02</b:Tag>
+    <b:SourceType>JournalArticle</b:SourceType>
+    <b:Guid>{6E6D7C15-8898-954B-B8AF-72F430A901B9}</b:Guid>
+    <b:Author>
+      <b:Author>
+        <b:NameList>
+          <b:Person>
+            <b:Last>Barra</b:Last>
+            <b:First>Maria</b:First>
+          </b:Person>
+          <b:Person>
+            <b:Last>Cillo</b:Last>
+            <b:First>Tania</b:First>
+          </b:Person>
+          <b:Person>
+            <b:Last>Santis</b:Last>
+            <b:First>Antonio</b:First>
+            <b:Middle>De</b:Middle>
+          </b:Person>
+          <b:Person>
+            <b:Last>Petrillo</b:Last>
+            <b:First>Umberto</b:First>
+            <b:Middle>F.</b:Middle>
+          </b:Person>
+          <b:Person>
+            <b:Last>Negro</b:Last>
+            <b:First>Alberto</b:First>
+          </b:Person>
+          <b:Person>
+            <b:Last>Scarano</b:Last>
+            <b:First>Vittorio</b:First>
+          </b:Person>
+        </b:NameList>
+      </b:Author>
+    </b:Author>
+    <b:Title>Multimodal Monitoring of Web Servers</b:Title>
+    <b:Year>2002</b:Year>
+    <b:JournalName>IEEE Multimedia</b:JournalName>
+    <b:PeriodicalTitle>IEEE Multimedia</b:PeriodicalTitle>
+    <b:Volume>9</b:Volume>
+    <b:Issue>3</b:Issue>
+    <b:Pages>32 - 41</b:Pages>
+    <b:RefOrder>5</b:RefOrder>
+  </b:Source>
 </b:Sources>
 </file>
 
 <file path=customXml/itemProps1.xml><?xml version="1.0" encoding="utf-8"?>
-<ds:datastoreItem xmlns:ds="http://schemas.openxmlformats.org/officeDocument/2006/customXml" ds:itemID="{D6FA0301-9051-9943-954F-3F1791B5A7A1}">
+<ds:datastoreItem xmlns:ds="http://schemas.openxmlformats.org/officeDocument/2006/customXml" ds:itemID="{FDA17DFF-DFFA-8748-BA3A-C58BDE4A5C09}">
   <ds:schemaRefs>
     <ds:schemaRef ds:uri="http://schemas.openxmlformats.org/officeDocument/2006/bibliography"/>
   </ds:schemaRefs>

</xml_diff>

<commit_message>
Update on Project layout
Updated project layout by adding a list of the project.
</commit_message>
<xml_diff>
--- a/Individual Project/Docs/TOR.docx
+++ b/Individual Project/Docs/TOR.docx
@@ -2231,17 +2231,14 @@
     </w:p>
     <w:p/>
     <w:p>
-      <w:commentRangeStart w:id="1"/>
       <w:r>
         <w:lastRenderedPageBreak/>
         <w:t xml:space="preserve">Investigating whether software exists that can be used to perform the investigation of usefulness in auditory displays will be a particularly important aspect of this project. If this is not possible, then further investigation and development of an application that will allow this will be needed. </w:t>
       </w:r>
-      <w:commentRangeEnd w:id="1"/>
-      <w:r>
-        <w:rPr>
-          <w:rStyle w:val="CommentReference"/>
-        </w:rPr>
-        <w:commentReference w:id="1"/>
+    </w:p>
+    <w:p>
+      <w:r>
+        <w:t xml:space="preserve">I think your goal should be to develop an application from the outset, otherwise you are severely constraining the amount of practical computing work that you will do. </w:t>
       </w:r>
     </w:p>
     <w:p/>
@@ -2520,25 +2517,44 @@
       <w:pPr>
         <w:pStyle w:val="Heading1"/>
       </w:pPr>
-      <w:commentRangeStart w:id="2"/>
       <w:r>
         <w:t>Skills</w:t>
       </w:r>
-      <w:commentRangeEnd w:id="2"/>
-      <w:r>
-        <w:rPr>
-          <w:rStyle w:val="CommentReference"/>
-          <w:rFonts w:asciiTheme="minorHAnsi" w:eastAsiaTheme="minorHAnsi" w:hAnsiTheme="minorHAnsi" w:cstheme="minorBidi"/>
-          <w:color w:val="auto"/>
-          <w:u w:val="none"/>
-          <w:lang w:val="en-GB"/>
-        </w:rPr>
-        <w:commentReference w:id="2"/>
-      </w:r>
-    </w:p>
-    <w:p/>
-    <w:p>
-      <w:r>
+    </w:p>
+    <w:p>
+      <w:r>
+        <w:t>puredata</w:t>
+      </w:r>
+    </w:p>
+    <w:p>
+      <w:pPr>
+        <w:pStyle w:val="CommentText"/>
+      </w:pPr>
+    </w:p>
+    <w:p>
+      <w:pPr>
+        <w:pStyle w:val="CommentText"/>
+      </w:pPr>
+      <w:r>
+        <w:t>May need to change</w:t>
+      </w:r>
+    </w:p>
+    <w:p>
+      <w:pPr>
+        <w:pStyle w:val="CommentText"/>
+      </w:pPr>
+      <w:r>
+        <w:t>This as new information</w:t>
+      </w:r>
+    </w:p>
+    <w:p>
+      <w:r>
+        <w:t>Is now available.</w:t>
+      </w:r>
+    </w:p>
+    <w:p>
+      <w:r>
+        <w:lastRenderedPageBreak/>
         <w:t>T</w:t>
       </w:r>
       <w:r>
@@ -2547,14 +2563,6 @@
       <w:r>
         <w:t xml:space="preserve"> utilise</w:t>
       </w:r>
-      <w:del w:id="3" w:author="grant.allenby" w:date="2020-11-02T15:03:00Z">
-        <w:r>
-          <w:delText xml:space="preserve"> </w:delText>
-        </w:r>
-        <w:r>
-          <w:delText>generate</w:delText>
-        </w:r>
-      </w:del>
       <w:r>
         <w:t xml:space="preserve"> </w:t>
       </w:r>
@@ -2598,22 +2606,10 @@
         <w:t xml:space="preserve">learning particular programming knowledge centred around auditory display techniques. </w:t>
       </w:r>
       <w:r>
-        <w:t xml:space="preserve">There is also SuperCollider, a real-time synthesis language that has been in development for </w:t>
-      </w:r>
-      <w:r>
-        <w:lastRenderedPageBreak/>
-        <w:t xml:space="preserve">a number of years, that would be ideal for this project, however this would require understanding of the </w:t>
-      </w:r>
-      <w:commentRangeStart w:id="4"/>
-      <w:r>
-        <w:t xml:space="preserve">C++ programming language </w:t>
-      </w:r>
-      <w:commentRangeEnd w:id="4"/>
-      <w:r>
-        <w:rPr>
-          <w:rStyle w:val="CommentReference"/>
-        </w:rPr>
-        <w:commentReference w:id="4"/>
+        <w:t>There is also SuperCollider, a real-time synthesis language that has been in development for a number of years, that would be ideal for this project, however this would require understanding of the</w:t>
+      </w:r>
+      <w:r>
+        <w:t xml:space="preserve"> SuperCollider syntax</w:t>
       </w:r>
       <w:sdt>
         <w:sdtPr>
@@ -3002,6 +2998,7 @@
                   <w:noProof/>
                   <w:lang w:val="en-US"/>
                 </w:rPr>
+                <w:lastRenderedPageBreak/>
                 <w:t xml:space="preserve">McCartney, J., 1996. </w:t>
               </w:r>
               <w:r>
@@ -3072,7 +3069,6 @@
         <w:pStyle w:val="Heading1"/>
       </w:pPr>
       <w:r>
-        <w:lastRenderedPageBreak/>
         <w:t>Resources</w:t>
       </w:r>
     </w:p>
@@ -3108,7 +3104,7 @@
       <w:pPr>
         <w:pStyle w:val="Heading2"/>
         <w:rPr>
-          <w:ins w:id="5" w:author="Paul Vickers" w:date="2020-10-30T17:13:00Z"/>
+          <w:ins w:id="1" w:author="grant.allenby" w:date="2020-11-03T15:00:00Z"/>
           <w:lang w:val="en-US"/>
         </w:rPr>
       </w:pPr>
@@ -3121,17 +3117,111 @@
     </w:p>
     <w:p>
       <w:pPr>
+        <w:pStyle w:val="ListParagraph"/>
+        <w:numPr>
+          <w:ilvl w:val="0"/>
+          <w:numId w:val="11"/>
+        </w:numPr>
         <w:rPr>
-          <w:del w:id="6" w:author="Paul Vickers" w:date="2020-10-30T17:13:00Z"/>
           <w:lang w:val="en-US"/>
         </w:rPr>
-        <w:pPrChange w:id="7" w:author="Paul Vickers" w:date="2020-10-30T17:13:00Z">
-          <w:pPr>
-            <w:pStyle w:val="Heading2"/>
-          </w:pPr>
-        </w:pPrChange>
-      </w:pPr>
-      <w:commentRangeStart w:id="8"/>
+      </w:pPr>
+      <w:r>
+        <w:rPr>
+          <w:lang w:val="en-US"/>
+        </w:rPr>
+        <w:t>Abstract</w:t>
+      </w:r>
+    </w:p>
+    <w:p>
+      <w:pPr>
+        <w:pStyle w:val="ListParagraph"/>
+        <w:numPr>
+          <w:ilvl w:val="0"/>
+          <w:numId w:val="11"/>
+        </w:numPr>
+        <w:rPr>
+          <w:lang w:val="en-US"/>
+        </w:rPr>
+      </w:pPr>
+      <w:r>
+        <w:rPr>
+          <w:lang w:val="en-US"/>
+        </w:rPr>
+        <w:t>Introduction</w:t>
+      </w:r>
+    </w:p>
+    <w:p>
+      <w:pPr>
+        <w:pStyle w:val="ListParagraph"/>
+        <w:numPr>
+          <w:ilvl w:val="0"/>
+          <w:numId w:val="11"/>
+        </w:numPr>
+        <w:rPr>
+          <w:lang w:val="en-US"/>
+        </w:rPr>
+      </w:pPr>
+      <w:r>
+        <w:rPr>
+          <w:lang w:val="en-US"/>
+        </w:rPr>
+        <w:t>Analysis</w:t>
+      </w:r>
+    </w:p>
+    <w:p>
+      <w:pPr>
+        <w:pStyle w:val="ListParagraph"/>
+        <w:numPr>
+          <w:ilvl w:val="0"/>
+          <w:numId w:val="11"/>
+        </w:numPr>
+        <w:rPr>
+          <w:lang w:val="en-US"/>
+        </w:rPr>
+      </w:pPr>
+      <w:r>
+        <w:rPr>
+          <w:lang w:val="en-US"/>
+        </w:rPr>
+        <w:t>Synthesis</w:t>
+      </w:r>
+    </w:p>
+    <w:p>
+      <w:pPr>
+        <w:pStyle w:val="ListParagraph"/>
+        <w:numPr>
+          <w:ilvl w:val="0"/>
+          <w:numId w:val="11"/>
+        </w:numPr>
+        <w:rPr>
+          <w:lang w:val="en-US"/>
+        </w:rPr>
+      </w:pPr>
+      <w:r>
+        <w:rPr>
+          <w:lang w:val="en-US"/>
+        </w:rPr>
+        <w:t>Evaluation</w:t>
+      </w:r>
+    </w:p>
+    <w:p>
+      <w:pPr>
+        <w:pStyle w:val="ListParagraph"/>
+        <w:numPr>
+          <w:ilvl w:val="0"/>
+          <w:numId w:val="11"/>
+        </w:numPr>
+        <w:rPr>
+          <w:lang w:val="en-US"/>
+        </w:rPr>
+      </w:pPr>
+      <w:r>
+        <w:rPr>
+          <w:lang w:val="en-US"/>
+        </w:rPr>
+        <w:t>Conclusion</w:t>
+      </w:r>
     </w:p>
     <w:p>
       <w:pPr>
@@ -3163,13 +3253,6 @@
       <w:r>
         <w:t xml:space="preserve"> the different ideas used to test these systems, highlight of results and a conclusion</w:t>
       </w:r>
-      <w:commentRangeEnd w:id="8"/>
-      <w:r>
-        <w:rPr>
-          <w:rStyle w:val="CommentReference"/>
-        </w:rPr>
-        <w:commentReference w:id="8"/>
-      </w:r>
       <w:r>
         <w:t>.</w:t>
       </w:r>
@@ -3250,25 +3333,24 @@
       <w:r>
         <w:t>The S</w:t>
       </w:r>
-      <w:proofErr w:type="spellStart"/>
       <w:r>
         <w:rPr>
           <w:lang w:val="en-US"/>
         </w:rPr>
-        <w:t>ynthesis</w:t>
-      </w:r>
-      <w:proofErr w:type="spellEnd"/>
+        <w:t xml:space="preserve">ynthesis section will compromise of </w:t>
+      </w:r>
       <w:r>
         <w:rPr>
           <w:lang w:val="en-US"/>
         </w:rPr>
-        <w:t xml:space="preserve"> section will compromise of </w:t>
+        <w:t xml:space="preserve">two sub sections, firstly discussing the design of the system, how this will aid in terms of achieving the goal of this papers question. The </w:t>
       </w:r>
       <w:r>
         <w:rPr>
           <w:lang w:val="en-US"/>
         </w:rPr>
-        <w:t xml:space="preserve">two sub sections, firstly discussing the design of the system, how this will aid in terms of achieving the goal of this papers question. The second section will contain </w:t>
+        <w:lastRenderedPageBreak/>
+        <w:t xml:space="preserve">second section will contain </w:t>
       </w:r>
       <w:r>
         <w:rPr>
@@ -3286,55 +3368,104 @@
     </w:p>
     <w:p/>
     <w:p>
+      <w:r>
+        <w:t>Create criteria to assess my product by</w:t>
+      </w:r>
+    </w:p>
+    <w:p>
+      <w:pPr>
+        <w:rPr>
+          <w:ins w:id="2" w:author="grant.allenby" w:date="2020-11-03T15:02:00Z"/>
+        </w:rPr>
+      </w:pPr>
+    </w:p>
+    <w:p>
+      <w:r>
+        <w:t>Analysis</w:t>
+      </w:r>
+    </w:p>
+    <w:p/>
+    <w:p>
+      <w:r>
+        <w:t>Lit review</w:t>
+      </w:r>
+    </w:p>
+    <w:p/>
+    <w:p>
+      <w:r>
+        <w:t>Build and test</w:t>
+      </w:r>
+    </w:p>
+    <w:p/>
+    <w:p>
+      <w:r>
+        <w:t>Experimentation and eval</w:t>
+      </w:r>
+    </w:p>
+    <w:p/>
+    <w:p>
+      <w:r>
+        <w:t>Results and conclusions</w:t>
+      </w:r>
+    </w:p>
+    <w:p/>
+    <w:p>
+      <w:r>
+        <w:t>Project report</w:t>
+      </w:r>
+    </w:p>
+    <w:p/>
+    <w:p>
+      <w:r>
+        <w:t>Going through titles and assessing</w:t>
+      </w:r>
+    </w:p>
+    <w:p>
       <w:pPr>
         <w:rPr>
           <w:b/>
           <w:iCs/>
         </w:rPr>
       </w:pPr>
-      <w:commentRangeStart w:id="9"/>
-      <w:commentRangeEnd w:id="9"/>
+      <w:r>
+        <w:t xml:space="preserve"> which parts meet which marking criteria</w:t>
+      </w:r>
+    </w:p>
+    <w:p>
+      <w:pPr>
+        <w:pStyle w:val="Heading2"/>
+      </w:pPr>
+      <w:r>
+        <w:t>List of appendices</w:t>
+      </w:r>
+    </w:p>
+    <w:p/>
+    <w:p>
+      <w:r>
+        <w:t>Project type</w:t>
+      </w:r>
+    </w:p>
+    <w:p>
+      <w:r>
+        <w:t xml:space="preserve">This project is an </w:t>
+      </w:r>
+      <w:r>
+        <w:t>Investigative</w:t>
+      </w:r>
+      <w:r>
+        <w:t xml:space="preserve"> report,</w:t>
+      </w:r>
+      <w:r>
+        <w:t xml:space="preserve"> </w:t>
+      </w:r>
+      <w:r>
+        <w:t>what parts my project meet the marking scheme</w:t>
+      </w:r>
       <w:r>
         <w:rPr>
           <w:rStyle w:val="CommentReference"/>
         </w:rPr>
-        <w:commentReference w:id="9"/>
-      </w:r>
-    </w:p>
-    <w:p>
-      <w:pPr>
-        <w:pStyle w:val="Heading2"/>
-      </w:pPr>
-      <w:r>
-        <w:t>List of appendices</w:t>
-      </w:r>
-    </w:p>
-    <w:p/>
-    <w:p>
-      <w:r>
-        <w:t>Project type</w:t>
-      </w:r>
-    </w:p>
-    <w:p>
-      <w:r>
-        <w:t xml:space="preserve">This project is an </w:t>
-      </w:r>
-      <w:r>
-        <w:t>Investigative</w:t>
-      </w:r>
-      <w:r>
-        <w:t xml:space="preserve"> </w:t>
-      </w:r>
-      <w:commentRangeStart w:id="10"/>
-      <w:r>
-        <w:t>report</w:t>
-      </w:r>
-      <w:commentRangeEnd w:id="10"/>
-      <w:r>
-        <w:rPr>
-          <w:rStyle w:val="CommentReference"/>
-        </w:rPr>
-        <w:commentReference w:id="10"/>
+        <w:t/>
       </w:r>
       <w:r>
         <w:t>,</w:t>
@@ -3358,6 +3489,7 @@
         <w:rPr>
           <w:noProof/>
         </w:rPr>
+        <w:lastRenderedPageBreak/>
         <w:drawing>
           <wp:anchor distT="0" distB="0" distL="114300" distR="114300" simplePos="0" relativeHeight="251668480" behindDoc="0" locked="0" layoutInCell="1" allowOverlap="1" wp14:anchorId="0BCB7473" wp14:editId="7251D5ED">
             <wp:simplePos x="0" y="0"/>
@@ -3380,7 +3512,7 @@
             <wp:cNvGraphicFramePr/>
             <a:graphic xmlns:a="http://schemas.openxmlformats.org/drawingml/2006/main">
               <a:graphicData uri="http://schemas.openxmlformats.org/drawingml/2006/chart">
-                <c:chart xmlns:c="http://schemas.openxmlformats.org/drawingml/2006/chart" xmlns:r="http://schemas.openxmlformats.org/officeDocument/2006/relationships" r:id="rId10"/>
+                <c:chart xmlns:c="http://schemas.openxmlformats.org/drawingml/2006/chart" xmlns:r="http://schemas.openxmlformats.org/officeDocument/2006/relationships" r:id="rId6"/>
               </a:graphicData>
             </a:graphic>
             <wp14:sizeRelH relativeFrom="page">
@@ -3418,26 +3550,25 @@
       </w:r>
     </w:p>
     <w:p>
+      <w:r>
+        <w:t>Ethics Form</w:t>
+      </w:r>
+      <w:r>
+        <w:t xml:space="preserve"> – </w:t>
+      </w:r>
+      <w:r>
+        <w:t>medium, have to test with people,</w:t>
+      </w:r>
+    </w:p>
+    <w:p>
       <w:pPr>
         <w:pStyle w:val="Heading2"/>
       </w:pPr>
       <w:r>
-        <w:t>Ethics Form</w:t>
-      </w:r>
-      <w:r>
-        <w:t xml:space="preserve"> – </w:t>
-      </w:r>
-    </w:p>
-    <w:p>
-      <w:commentRangeStart w:id="11"/>
-      <w:commentRangeEnd w:id="11"/>
-      <w:r>
-        <w:rPr>
-          <w:rStyle w:val="CommentReference"/>
-        </w:rPr>
-        <w:commentReference w:id="11"/>
-      </w:r>
-    </w:p>
+        <w:t xml:space="preserve"> look at guidance xiaomin sent out,</w:t>
+      </w:r>
+    </w:p>
+    <w:p/>
     <w:p>
       <w:pPr>
         <w:pStyle w:val="Heading2"/>
@@ -3461,270 +3592,6 @@
 </w:document>
 </file>
 
-<file path=word/comments.xml><?xml version="1.0" encoding="utf-8"?>
-<w:comments xmlns:wpc="http://schemas.microsoft.com/office/word/2010/wordprocessingCanvas" xmlns:cx="http://schemas.microsoft.com/office/drawing/2014/chartex" xmlns:cx1="http://schemas.microsoft.com/office/drawing/2015/9/8/chartex" xmlns:cx2="http://schemas.microsoft.com/office/drawing/2015/10/21/chartex" xmlns:cx3="http://schemas.microsoft.com/office/drawing/2016/5/9/chartex" xmlns:cx4="http://schemas.microsoft.com/office/drawing/2016/5/10/chartex" xmlns:cx5="http://schemas.microsoft.com/office/drawing/2016/5/11/chartex" xmlns:cx6="http://schemas.microsoft.com/office/drawing/2016/5/12/chartex" xmlns:cx7="http://schemas.microsoft.com/office/drawing/2016/5/13/chartex" xmlns:cx8="http://schemas.microsoft.com/office/drawing/2016/5/14/chartex" xmlns:mc="http://schemas.openxmlformats.org/markup-compatibility/2006" xmlns:aink="http://schemas.microsoft.com/office/drawing/2016/ink" xmlns:am3d="http://schemas.microsoft.com/office/drawing/2017/model3d" xmlns:o="urn:schemas-microsoft-com:office:office" xmlns:r="http://schemas.openxmlformats.org/officeDocument/2006/relationships" xmlns:m="http://schemas.openxmlformats.org/officeDocument/2006/math" xmlns:v="urn:schemas-microsoft-com:vml" xmlns:wp14="http://schemas.microsoft.com/office/word/2010/wordprocessingDrawing" xmlns:wp="http://schemas.openxmlformats.org/drawingml/2006/wordprocessingDrawing" xmlns:w10="urn:schemas-microsoft-com:office:word" xmlns:w="http://schemas.openxmlformats.org/wordprocessingml/2006/main" xmlns:w14="http://schemas.microsoft.com/office/word/2010/wordml" xmlns:w15="http://schemas.microsoft.com/office/word/2012/wordml" xmlns:w16cex="http://schemas.microsoft.com/office/word/2018/wordml/cex" xmlns:w16cid="http://schemas.microsoft.com/office/word/2016/wordml/cid" xmlns:w16="http://schemas.microsoft.com/office/word/2018/wordml" xmlns:w16se="http://schemas.microsoft.com/office/word/2015/wordml/symex" xmlns:wpg="http://schemas.microsoft.com/office/word/2010/wordprocessingGroup" xmlns:wpi="http://schemas.microsoft.com/office/word/2010/wordprocessingInk" xmlns:wne="http://schemas.microsoft.com/office/word/2006/wordml" xmlns:wps="http://schemas.microsoft.com/office/word/2010/wordprocessingShape" mc:Ignorable="w14 w15 w16se w16cid w16 w16cex wp14">
-  <w:comment w:id="1" w:author="Paul Vickers" w:date="2020-10-30T17:09:00Z" w:initials="PV">
-    <w:p>
-      <w:pPr>
-        <w:pStyle w:val="CommentText"/>
-      </w:pPr>
-      <w:r>
-        <w:rPr>
-          <w:rStyle w:val="CommentReference"/>
-        </w:rPr>
-        <w:annotationRef/>
-      </w:r>
-      <w:r>
-        <w:t xml:space="preserve">I think your goal should be to develop an application from the outset, otherwise you are severely constraining the amount of practical computing work that you will do. </w:t>
-      </w:r>
-    </w:p>
-  </w:comment>
-  <w:comment w:id="2" w:author="grant.allenby" w:date="2020-10-29T22:17:00Z" w:initials="g">
-    <w:p>
-      <w:r>
-        <w:rPr>
-          <w:rStyle w:val="CommentReference"/>
-        </w:rPr>
-        <w:annotationRef/>
-      </w:r>
-      <w:r>
-        <w:t>puredata</w:t>
-      </w:r>
-    </w:p>
-    <w:p>
-      <w:pPr>
-        <w:pStyle w:val="CommentText"/>
-      </w:pPr>
-    </w:p>
-    <w:p>
-      <w:pPr>
-        <w:pStyle w:val="CommentText"/>
-      </w:pPr>
-      <w:r>
-        <w:t>May need to change</w:t>
-      </w:r>
-    </w:p>
-    <w:p>
-      <w:pPr>
-        <w:pStyle w:val="CommentText"/>
-      </w:pPr>
-      <w:r>
-        <w:t>This as new information</w:t>
-      </w:r>
-    </w:p>
-    <w:p>
-      <w:pPr>
-        <w:pStyle w:val="CommentText"/>
-      </w:pPr>
-      <w:r>
-        <w:t>Is now available.</w:t>
-      </w:r>
-    </w:p>
-  </w:comment>
-  <w:comment w:id="4" w:author="Paul Vickers" w:date="2020-10-30T17:11:00Z" w:initials="PV">
-    <w:p>
-      <w:pPr>
-        <w:pStyle w:val="CommentText"/>
-      </w:pPr>
-      <w:r>
-        <w:rPr>
-          <w:rStyle w:val="CommentReference"/>
-        </w:rPr>
-        <w:annotationRef/>
-      </w:r>
-      <w:r>
-        <w:t>Umm, really? The syntax of SuperCollider is really quite different from C++</w:t>
-      </w:r>
-    </w:p>
-  </w:comment>
-  <w:comment w:id="8" w:author="Paul Vickers" w:date="2020-10-30T17:13:00Z" w:initials="PV">
-    <w:p>
-      <w:pPr>
-        <w:rPr>
-          <w:lang w:val="en-US"/>
-        </w:rPr>
-      </w:pPr>
-      <w:r>
-        <w:rPr>
-          <w:rStyle w:val="CommentReference"/>
-        </w:rPr>
-        <w:annotationRef/>
-      </w:r>
-      <w:r>
-        <w:rPr>
-          <w:lang w:val="en-US"/>
-        </w:rPr>
-        <w:t xml:space="preserve">Can you also put the structure in as an outline list? </w:t>
-      </w:r>
-    </w:p>
-    <w:p>
-      <w:pPr>
-        <w:pStyle w:val="CommentText"/>
-      </w:pPr>
-    </w:p>
-  </w:comment>
-  <w:comment w:id="9" w:author="grant.allenby" w:date="2020-10-29T22:09:00Z" w:initials="g">
-    <w:p>
-      <w:r>
-        <w:rPr>
-          <w:rStyle w:val="CommentReference"/>
-        </w:rPr>
-        <w:annotationRef/>
-      </w:r>
-      <w:r>
-        <w:t>Create criteria to assess my product by</w:t>
-      </w:r>
-    </w:p>
-    <w:p/>
-    <w:p>
-      <w:r>
-        <w:t>Analysis</w:t>
-      </w:r>
-    </w:p>
-    <w:p/>
-    <w:p>
-      <w:r>
-        <w:t>Lit review</w:t>
-      </w:r>
-    </w:p>
-    <w:p/>
-    <w:p>
-      <w:r>
-        <w:t>Build and test</w:t>
-      </w:r>
-    </w:p>
-    <w:p/>
-    <w:p>
-      <w:r>
-        <w:t>Experimentation and eval</w:t>
-      </w:r>
-    </w:p>
-    <w:p/>
-    <w:p>
-      <w:r>
-        <w:t>Results and conclusions</w:t>
-      </w:r>
-    </w:p>
-    <w:p/>
-    <w:p>
-      <w:r>
-        <w:t>Project report</w:t>
-      </w:r>
-    </w:p>
-    <w:p/>
-    <w:p>
-      <w:r>
-        <w:t>Going through titles and assessing</w:t>
-      </w:r>
-    </w:p>
-    <w:p>
-      <w:pPr>
-        <w:rPr>
-          <w:lang w:val="en-US"/>
-        </w:rPr>
-      </w:pPr>
-      <w:r>
-        <w:t xml:space="preserve"> which parts meet which marking criteria</w:t>
-      </w:r>
-    </w:p>
-    <w:p>
-      <w:pPr>
-        <w:pStyle w:val="CommentText"/>
-      </w:pPr>
-    </w:p>
-  </w:comment>
-  <w:comment w:id="10" w:author="grant.allenby" w:date="2020-10-29T22:13:00Z" w:initials="g">
-    <w:p>
-      <w:pPr>
-        <w:pStyle w:val="CommentText"/>
-      </w:pPr>
-      <w:r>
-        <w:rPr>
-          <w:rStyle w:val="CommentReference"/>
-        </w:rPr>
-        <w:annotationRef/>
-      </w:r>
-      <w:r>
-        <w:t>what parts my project meet the marking scheme</w:t>
-      </w:r>
-      <w:r>
-        <w:rPr>
-          <w:rStyle w:val="CommentReference"/>
-        </w:rPr>
-        <w:annotationRef/>
-      </w:r>
-      <w:r>
-        <w:t>,</w:t>
-      </w:r>
-    </w:p>
-  </w:comment>
-  <w:comment w:id="11" w:author="grant.allenby" w:date="2020-10-29T22:12:00Z" w:initials="g">
-    <w:p>
-      <w:r>
-        <w:rPr>
-          <w:rStyle w:val="CommentReference"/>
-        </w:rPr>
-        <w:annotationRef/>
-      </w:r>
-      <w:r>
-        <w:t>medium, have to test with people,</w:t>
-      </w:r>
-    </w:p>
-    <w:p>
-      <w:pPr>
-        <w:rPr>
-          <w:lang w:val="en-US"/>
-        </w:rPr>
-      </w:pPr>
-      <w:r>
-        <w:t xml:space="preserve"> look at guidance xiaomin sent out,</w:t>
-      </w:r>
-    </w:p>
-    <w:p>
-      <w:pPr>
-        <w:pStyle w:val="CommentText"/>
-      </w:pPr>
-    </w:p>
-  </w:comment>
-</w:comments>
-</file>
-
-<file path=word/commentsExtended.xml><?xml version="1.0" encoding="utf-8"?>
-<w15:commentsEx xmlns:wpc="http://schemas.microsoft.com/office/word/2010/wordprocessingCanvas" xmlns:cx="http://schemas.microsoft.com/office/drawing/2014/chartex" xmlns:cx1="http://schemas.microsoft.com/office/drawing/2015/9/8/chartex" xmlns:cx2="http://schemas.microsoft.com/office/drawing/2015/10/21/chartex" xmlns:cx3="http://schemas.microsoft.com/office/drawing/2016/5/9/chartex" xmlns:cx4="http://schemas.microsoft.com/office/drawing/2016/5/10/chartex" xmlns:cx5="http://schemas.microsoft.com/office/drawing/2016/5/11/chartex" xmlns:cx6="http://schemas.microsoft.com/office/drawing/2016/5/12/chartex" xmlns:cx7="http://schemas.microsoft.com/office/drawing/2016/5/13/chartex" xmlns:cx8="http://schemas.microsoft.com/office/drawing/2016/5/14/chartex" xmlns:mc="http://schemas.openxmlformats.org/markup-compatibility/2006" xmlns:aink="http://schemas.microsoft.com/office/drawing/2016/ink" xmlns:am3d="http://schemas.microsoft.com/office/drawing/2017/model3d" xmlns:o="urn:schemas-microsoft-com:office:office" xmlns:r="http://schemas.openxmlformats.org/officeDocument/2006/relationships" xmlns:m="http://schemas.openxmlformats.org/officeDocument/2006/math" xmlns:v="urn:schemas-microsoft-com:vml" xmlns:wp14="http://schemas.microsoft.com/office/word/2010/wordprocessingDrawing" xmlns:wp="http://schemas.openxmlformats.org/drawingml/2006/wordprocessingDrawing" xmlns:w10="urn:schemas-microsoft-com:office:word" xmlns:w="http://schemas.openxmlformats.org/wordprocessingml/2006/main" xmlns:w14="http://schemas.microsoft.com/office/word/2010/wordml" xmlns:w15="http://schemas.microsoft.com/office/word/2012/wordml" xmlns:w16cex="http://schemas.microsoft.com/office/word/2018/wordml/cex" xmlns:w16cid="http://schemas.microsoft.com/office/word/2016/wordml/cid" xmlns:w16="http://schemas.microsoft.com/office/word/2018/wordml" xmlns:w16se="http://schemas.microsoft.com/office/word/2015/wordml/symex" xmlns:wpg="http://schemas.microsoft.com/office/word/2010/wordprocessingGroup" xmlns:wpi="http://schemas.microsoft.com/office/word/2010/wordprocessingInk" xmlns:wne="http://schemas.microsoft.com/office/word/2006/wordml" xmlns:wps="http://schemas.microsoft.com/office/word/2010/wordprocessingShape" mc:Ignorable="w14 w15 w16se w16cid w16 w16cex wp14">
-  <w15:commentEx w15:paraId="2DAFE6E7" w15:done="0"/>
-  <w15:commentEx w15:paraId="2C5FD5C8" w15:done="0"/>
-  <w15:commentEx w15:paraId="68E09D6E" w15:done="0"/>
-  <w15:commentEx w15:paraId="42DD7C53" w15:done="0"/>
-  <w15:commentEx w15:paraId="5B13C54C" w15:done="0"/>
-  <w15:commentEx w15:paraId="0F2F90B6" w15:done="0"/>
-  <w15:commentEx w15:paraId="42FD1D96" w15:done="0"/>
-</w15:commentsEx>
-</file>
-
-<file path=word/commentsExtensible.xml><?xml version="1.0" encoding="utf-8"?>
-<w16cex:commentsExtensible xmlns:wpc="http://schemas.microsoft.com/office/word/2010/wordprocessingCanvas" xmlns:cx="http://schemas.microsoft.com/office/drawing/2014/chartex" xmlns:cx1="http://schemas.microsoft.com/office/drawing/2015/9/8/chartex" xmlns:cx2="http://schemas.microsoft.com/office/drawing/2015/10/21/chartex" xmlns:cx3="http://schemas.microsoft.com/office/drawing/2016/5/9/chartex" xmlns:cx4="http://schemas.microsoft.com/office/drawing/2016/5/10/chartex" xmlns:cx5="http://schemas.microsoft.com/office/drawing/2016/5/11/chartex" xmlns:cx6="http://schemas.microsoft.com/office/drawing/2016/5/12/chartex" xmlns:cx7="http://schemas.microsoft.com/office/drawing/2016/5/13/chartex" xmlns:cx8="http://schemas.microsoft.com/office/drawing/2016/5/14/chartex" xmlns:mc="http://schemas.openxmlformats.org/markup-compatibility/2006" xmlns:aink="http://schemas.microsoft.com/office/drawing/2016/ink" xmlns:am3d="http://schemas.microsoft.com/office/drawing/2017/model3d" xmlns:o="urn:schemas-microsoft-com:office:office" xmlns:r="http://schemas.openxmlformats.org/officeDocument/2006/relationships" xmlns:m="http://schemas.openxmlformats.org/officeDocument/2006/math" xmlns:v="urn:schemas-microsoft-com:vml" xmlns:wp14="http://schemas.microsoft.com/office/word/2010/wordprocessingDrawing" xmlns:wp="http://schemas.openxmlformats.org/drawingml/2006/wordprocessingDrawing" xmlns:w10="urn:schemas-microsoft-com:office:word" xmlns:w="http://schemas.openxmlformats.org/wordprocessingml/2006/main" xmlns:w14="http://schemas.microsoft.com/office/word/2010/wordml" xmlns:w15="http://schemas.microsoft.com/office/word/2012/wordml" xmlns:w16cex="http://schemas.microsoft.com/office/word/2018/wordml/cex" xmlns:w16cid="http://schemas.microsoft.com/office/word/2016/wordml/cid" xmlns:w16="http://schemas.microsoft.com/office/word/2018/wordml" xmlns:w16se="http://schemas.microsoft.com/office/word/2015/wordml/symex" xmlns:wpg="http://schemas.microsoft.com/office/word/2010/wordprocessingGroup" xmlns:wpi="http://schemas.microsoft.com/office/word/2010/wordprocessingInk" xmlns:wne="http://schemas.microsoft.com/office/word/2006/wordml" xmlns:wps="http://schemas.microsoft.com/office/word/2010/wordprocessingShape" mc:Ignorable="w14 w15 w16se w16cid w16 w16cex wp14">
-  <w16cex:commentExtensible w16cex:durableId="2346C72D" w16cex:dateUtc="2020-10-30T17:09:00Z"/>
-  <w16cex:commentExtensible w16cex:durableId="2345BDE8" w16cex:dateUtc="2020-10-29T22:17:00Z"/>
-  <w16cex:commentExtensible w16cex:durableId="2346C7B4" w16cex:dateUtc="2020-10-30T17:11:00Z"/>
-  <w16cex:commentExtensible w16cex:durableId="2346C84E" w16cex:dateUtc="2020-10-30T17:13:00Z"/>
-  <w16cex:commentExtensible w16cex:durableId="2345BC19" w16cex:dateUtc="2020-10-29T22:09:00Z"/>
-  <w16cex:commentExtensible w16cex:durableId="2345BD15" w16cex:dateUtc="2020-10-29T22:13:00Z"/>
-  <w16cex:commentExtensible w16cex:durableId="2345BCE8" w16cex:dateUtc="2020-10-29T22:12:00Z"/>
-</w16cex:commentsExtensible>
-</file>
-
-<file path=word/commentsIds.xml><?xml version="1.0" encoding="utf-8"?>
-<w16cid:commentsIds xmlns:wpc="http://schemas.microsoft.com/office/word/2010/wordprocessingCanvas" xmlns:cx="http://schemas.microsoft.com/office/drawing/2014/chartex" xmlns:cx1="http://schemas.microsoft.com/office/drawing/2015/9/8/chartex" xmlns:cx2="http://schemas.microsoft.com/office/drawing/2015/10/21/chartex" xmlns:cx3="http://schemas.microsoft.com/office/drawing/2016/5/9/chartex" xmlns:cx4="http://schemas.microsoft.com/office/drawing/2016/5/10/chartex" xmlns:cx5="http://schemas.microsoft.com/office/drawing/2016/5/11/chartex" xmlns:cx6="http://schemas.microsoft.com/office/drawing/2016/5/12/chartex" xmlns:cx7="http://schemas.microsoft.com/office/drawing/2016/5/13/chartex" xmlns:cx8="http://schemas.microsoft.com/office/drawing/2016/5/14/chartex" xmlns:mc="http://schemas.openxmlformats.org/markup-compatibility/2006" xmlns:aink="http://schemas.microsoft.com/office/drawing/2016/ink" xmlns:am3d="http://schemas.microsoft.com/office/drawing/2017/model3d" xmlns:o="urn:schemas-microsoft-com:office:office" xmlns:r="http://schemas.openxmlformats.org/officeDocument/2006/relationships" xmlns:m="http://schemas.openxmlformats.org/officeDocument/2006/math" xmlns:v="urn:schemas-microsoft-com:vml" xmlns:wp14="http://schemas.microsoft.com/office/word/2010/wordprocessingDrawing" xmlns:wp="http://schemas.openxmlformats.org/drawingml/2006/wordprocessingDrawing" xmlns:w10="urn:schemas-microsoft-com:office:word" xmlns:w="http://schemas.openxmlformats.org/wordprocessingml/2006/main" xmlns:w14="http://schemas.microsoft.com/office/word/2010/wordml" xmlns:w15="http://schemas.microsoft.com/office/word/2012/wordml" xmlns:w16cex="http://schemas.microsoft.com/office/word/2018/wordml/cex" xmlns:w16cid="http://schemas.microsoft.com/office/word/2016/wordml/cid" xmlns:w16="http://schemas.microsoft.com/office/word/2018/wordml" xmlns:w16se="http://schemas.microsoft.com/office/word/2015/wordml/symex" xmlns:wpg="http://schemas.microsoft.com/office/word/2010/wordprocessingGroup" xmlns:wpi="http://schemas.microsoft.com/office/word/2010/wordprocessingInk" xmlns:wne="http://schemas.microsoft.com/office/word/2006/wordml" xmlns:wps="http://schemas.microsoft.com/office/word/2010/wordprocessingShape" mc:Ignorable="w14 w15 w16se w16cid w16 w16cex wp14">
-  <w16cid:commentId w16cid:paraId="2DAFE6E7" w16cid:durableId="2346C72D"/>
-  <w16cid:commentId w16cid:paraId="2C5FD5C8" w16cid:durableId="2345BDE8"/>
-  <w16cid:commentId w16cid:paraId="68E09D6E" w16cid:durableId="2346C7B4"/>
-  <w16cid:commentId w16cid:paraId="42DD7C53" w16cid:durableId="2346C84E"/>
-  <w16cid:commentId w16cid:paraId="5B13C54C" w16cid:durableId="2345BC19"/>
-  <w16cid:commentId w16cid:paraId="0F2F90B6" w16cid:durableId="2345BD15"/>
-  <w16cid:commentId w16cid:paraId="42FD1D96" w16cid:durableId="2345BCE8"/>
-</w16cid:commentsIds>
-</file>
-
 <file path=word/numbering.xml><?xml version="1.0" encoding="utf-8"?>
 <w:numbering xmlns:wpc="http://schemas.microsoft.com/office/word/2010/wordprocessingCanvas" xmlns:cx="http://schemas.microsoft.com/office/drawing/2014/chartex" xmlns:cx1="http://schemas.microsoft.com/office/drawing/2015/9/8/chartex" xmlns:cx2="http://schemas.microsoft.com/office/drawing/2015/10/21/chartex" xmlns:cx3="http://schemas.microsoft.com/office/drawing/2016/5/9/chartex" xmlns:cx4="http://schemas.microsoft.com/office/drawing/2016/5/10/chartex" xmlns:cx5="http://schemas.microsoft.com/office/drawing/2016/5/11/chartex" xmlns:cx6="http://schemas.microsoft.com/office/drawing/2016/5/12/chartex" xmlns:cx7="http://schemas.microsoft.com/office/drawing/2016/5/13/chartex" xmlns:cx8="http://schemas.microsoft.com/office/drawing/2016/5/14/chartex" xmlns:mc="http://schemas.openxmlformats.org/markup-compatibility/2006" xmlns:aink="http://schemas.microsoft.com/office/drawing/2016/ink" xmlns:am3d="http://schemas.microsoft.com/office/drawing/2017/model3d" xmlns:o="urn:schemas-microsoft-com:office:office" xmlns:r="http://schemas.openxmlformats.org/officeDocument/2006/relationships" xmlns:m="http://schemas.openxmlformats.org/officeDocument/2006/math" xmlns:v="urn:schemas-microsoft-com:vml" xmlns:wp14="http://schemas.microsoft.com/office/word/2010/wordprocessingDrawing" xmlns:wp="http://schemas.openxmlformats.org/drawingml/2006/wordprocessingDrawing" xmlns:w10="urn:schemas-microsoft-com:office:word" xmlns:w="http://schemas.openxmlformats.org/wordprocessingml/2006/main" xmlns:w14="http://schemas.microsoft.com/office/word/2010/wordml" xmlns:w15="http://schemas.microsoft.com/office/word/2012/wordml" xmlns:w16cex="http://schemas.microsoft.com/office/word/2018/wordml/cex" xmlns:w16cid="http://schemas.microsoft.com/office/word/2016/wordml/cid" xmlns:w16="http://schemas.microsoft.com/office/word/2018/wordml" xmlns:w16se="http://schemas.microsoft.com/office/word/2015/wordml/symex" xmlns:wpg="http://schemas.microsoft.com/office/word/2010/wordprocessingGroup" xmlns:wpi="http://schemas.microsoft.com/office/word/2010/wordprocessingInk" xmlns:wne="http://schemas.microsoft.com/office/word/2006/wordml" xmlns:wps="http://schemas.microsoft.com/office/word/2010/wordprocessingShape" mc:Ignorable="w14 w15 w16se w16cid w16 w16cex wp14">
   <w:abstractNum w:abstractNumId="0" w15:restartNumberingAfterBreak="0">
@@ -4077,6 +3944,119 @@
     </w:lvl>
   </w:abstractNum>
   <w:abstractNum w:abstractNumId="4" w15:restartNumberingAfterBreak="0">
+    <w:nsid w:val="1AAB5586"/>
+    <w:multiLevelType w:val="hybridMultilevel"/>
+    <w:tmpl w:val="5C06CC76"/>
+    <w:lvl w:ilvl="0" w:tplc="08090001">
+      <w:start w:val="1"/>
+      <w:numFmt w:val="bullet"/>
+      <w:lvlText w:val=""/>
+      <w:lvlJc w:val="left"/>
+      <w:pPr>
+        <w:ind w:left="720" w:hanging="360"/>
+      </w:pPr>
+      <w:rPr>
+        <w:rFonts w:ascii="Symbol" w:hAnsi="Symbol" w:hint="default"/>
+      </w:rPr>
+    </w:lvl>
+    <w:lvl w:ilvl="1" w:tplc="08090003" w:tentative="1">
+      <w:start w:val="1"/>
+      <w:numFmt w:val="bullet"/>
+      <w:lvlText w:val="o"/>
+      <w:lvlJc w:val="left"/>
+      <w:pPr>
+        <w:ind w:left="1440" w:hanging="360"/>
+      </w:pPr>
+      <w:rPr>
+        <w:rFonts w:ascii="Courier New" w:hAnsi="Courier New" w:cs="Courier New" w:hint="default"/>
+      </w:rPr>
+    </w:lvl>
+    <w:lvl w:ilvl="2" w:tplc="08090005" w:tentative="1">
+      <w:start w:val="1"/>
+      <w:numFmt w:val="bullet"/>
+      <w:lvlText w:val=""/>
+      <w:lvlJc w:val="left"/>
+      <w:pPr>
+        <w:ind w:left="2160" w:hanging="360"/>
+      </w:pPr>
+      <w:rPr>
+        <w:rFonts w:ascii="Wingdings" w:hAnsi="Wingdings" w:hint="default"/>
+      </w:rPr>
+    </w:lvl>
+    <w:lvl w:ilvl="3" w:tplc="08090001" w:tentative="1">
+      <w:start w:val="1"/>
+      <w:numFmt w:val="bullet"/>
+      <w:lvlText w:val=""/>
+      <w:lvlJc w:val="left"/>
+      <w:pPr>
+        <w:ind w:left="2880" w:hanging="360"/>
+      </w:pPr>
+      <w:rPr>
+        <w:rFonts w:ascii="Symbol" w:hAnsi="Symbol" w:hint="default"/>
+      </w:rPr>
+    </w:lvl>
+    <w:lvl w:ilvl="4" w:tplc="08090003" w:tentative="1">
+      <w:start w:val="1"/>
+      <w:numFmt w:val="bullet"/>
+      <w:lvlText w:val="o"/>
+      <w:lvlJc w:val="left"/>
+      <w:pPr>
+        <w:ind w:left="3600" w:hanging="360"/>
+      </w:pPr>
+      <w:rPr>
+        <w:rFonts w:ascii="Courier New" w:hAnsi="Courier New" w:cs="Courier New" w:hint="default"/>
+      </w:rPr>
+    </w:lvl>
+    <w:lvl w:ilvl="5" w:tplc="08090005" w:tentative="1">
+      <w:start w:val="1"/>
+      <w:numFmt w:val="bullet"/>
+      <w:lvlText w:val=""/>
+      <w:lvlJc w:val="left"/>
+      <w:pPr>
+        <w:ind w:left="4320" w:hanging="360"/>
+      </w:pPr>
+      <w:rPr>
+        <w:rFonts w:ascii="Wingdings" w:hAnsi="Wingdings" w:hint="default"/>
+      </w:rPr>
+    </w:lvl>
+    <w:lvl w:ilvl="6" w:tplc="08090001" w:tentative="1">
+      <w:start w:val="1"/>
+      <w:numFmt w:val="bullet"/>
+      <w:lvlText w:val=""/>
+      <w:lvlJc w:val="left"/>
+      <w:pPr>
+        <w:ind w:left="5040" w:hanging="360"/>
+      </w:pPr>
+      <w:rPr>
+        <w:rFonts w:ascii="Symbol" w:hAnsi="Symbol" w:hint="default"/>
+      </w:rPr>
+    </w:lvl>
+    <w:lvl w:ilvl="7" w:tplc="08090003" w:tentative="1">
+      <w:start w:val="1"/>
+      <w:numFmt w:val="bullet"/>
+      <w:lvlText w:val="o"/>
+      <w:lvlJc w:val="left"/>
+      <w:pPr>
+        <w:ind w:left="5760" w:hanging="360"/>
+      </w:pPr>
+      <w:rPr>
+        <w:rFonts w:ascii="Courier New" w:hAnsi="Courier New" w:cs="Courier New" w:hint="default"/>
+      </w:rPr>
+    </w:lvl>
+    <w:lvl w:ilvl="8" w:tplc="08090005" w:tentative="1">
+      <w:start w:val="1"/>
+      <w:numFmt w:val="bullet"/>
+      <w:lvlText w:val=""/>
+      <w:lvlJc w:val="left"/>
+      <w:pPr>
+        <w:ind w:left="6480" w:hanging="360"/>
+      </w:pPr>
+      <w:rPr>
+        <w:rFonts w:ascii="Wingdings" w:hAnsi="Wingdings" w:hint="default"/>
+      </w:rPr>
+    </w:lvl>
+  </w:abstractNum>
+  <w:abstractNum w:abstractNumId="5" w15:restartNumberingAfterBreak="0">
     <w:nsid w:val="1ABD0DB1"/>
     <w:multiLevelType w:val="hybridMultilevel"/>
     <w:tmpl w:val="AD926EC4"/>
@@ -4189,7 +4169,7 @@
       </w:rPr>
     </w:lvl>
   </w:abstractNum>
-  <w:abstractNum w:abstractNumId="5" w15:restartNumberingAfterBreak="0">
+  <w:abstractNum w:abstractNumId="6" w15:restartNumberingAfterBreak="0">
     <w:nsid w:val="402221B9"/>
     <w:multiLevelType w:val="hybridMultilevel"/>
     <w:tmpl w:val="005AEE34"/>
@@ -4302,7 +4282,7 @@
       </w:rPr>
     </w:lvl>
   </w:abstractNum>
-  <w:abstractNum w:abstractNumId="6" w15:restartNumberingAfterBreak="0">
+  <w:abstractNum w:abstractNumId="7" w15:restartNumberingAfterBreak="0">
     <w:nsid w:val="40497D9F"/>
     <w:multiLevelType w:val="hybridMultilevel"/>
     <w:tmpl w:val="1E3A1F64"/>
@@ -4415,7 +4395,7 @@
       </w:rPr>
     </w:lvl>
   </w:abstractNum>
-  <w:abstractNum w:abstractNumId="7" w15:restartNumberingAfterBreak="0">
+  <w:abstractNum w:abstractNumId="8" w15:restartNumberingAfterBreak="0">
     <w:nsid w:val="60154490"/>
     <w:multiLevelType w:val="hybridMultilevel"/>
     <w:tmpl w:val="26D05C6A"/>
@@ -4528,7 +4508,7 @@
       </w:rPr>
     </w:lvl>
   </w:abstractNum>
-  <w:abstractNum w:abstractNumId="8" w15:restartNumberingAfterBreak="0">
+  <w:abstractNum w:abstractNumId="9" w15:restartNumberingAfterBreak="0">
     <w:nsid w:val="71396DCE"/>
     <w:multiLevelType w:val="hybridMultilevel"/>
     <w:tmpl w:val="720009DA"/>
@@ -4641,7 +4621,7 @@
       </w:rPr>
     </w:lvl>
   </w:abstractNum>
-  <w:abstractNum w:abstractNumId="9" w15:restartNumberingAfterBreak="0">
+  <w:abstractNum w:abstractNumId="10" w15:restartNumberingAfterBreak="0">
     <w:nsid w:val="78D149CD"/>
     <w:multiLevelType w:val="hybridMultilevel"/>
     <w:tmpl w:val="689824C6"/>
@@ -4776,27 +4756,30 @@
     <w:abstractNumId w:val="1"/>
   </w:num>
   <w:num w:numId="3">
-    <w:abstractNumId w:val="5"/>
+    <w:abstractNumId w:val="6"/>
   </w:num>
   <w:num w:numId="4">
-    <w:abstractNumId w:val="7"/>
+    <w:abstractNumId w:val="8"/>
   </w:num>
   <w:num w:numId="5">
-    <w:abstractNumId w:val="6"/>
+    <w:abstractNumId w:val="7"/>
   </w:num>
   <w:num w:numId="6">
     <w:abstractNumId w:val="3"/>
   </w:num>
   <w:num w:numId="7">
-    <w:abstractNumId w:val="9"/>
+    <w:abstractNumId w:val="10"/>
   </w:num>
   <w:num w:numId="8">
     <w:abstractNumId w:val="2"/>
   </w:num>
   <w:num w:numId="9">
-    <w:abstractNumId w:val="8"/>
+    <w:abstractNumId w:val="9"/>
   </w:num>
   <w:num w:numId="10">
+    <w:abstractNumId w:val="5"/>
+  </w:num>
+  <w:num w:numId="11">
     <w:abstractNumId w:val="4"/>
   </w:num>
 </w:numbering>
@@ -4806,9 +4789,6 @@
 <w15:people xmlns:wpc="http://schemas.microsoft.com/office/word/2010/wordprocessingCanvas" xmlns:cx="http://schemas.microsoft.com/office/drawing/2014/chartex" xmlns:cx1="http://schemas.microsoft.com/office/drawing/2015/9/8/chartex" xmlns:cx2="http://schemas.microsoft.com/office/drawing/2015/10/21/chartex" xmlns:cx3="http://schemas.microsoft.com/office/drawing/2016/5/9/chartex" xmlns:cx4="http://schemas.microsoft.com/office/drawing/2016/5/10/chartex" xmlns:cx5="http://schemas.microsoft.com/office/drawing/2016/5/11/chartex" xmlns:cx6="http://schemas.microsoft.com/office/drawing/2016/5/12/chartex" xmlns:cx7="http://schemas.microsoft.com/office/drawing/2016/5/13/chartex" xmlns:cx8="http://schemas.microsoft.com/office/drawing/2016/5/14/chartex" xmlns:mc="http://schemas.openxmlformats.org/markup-compatibility/2006" xmlns:aink="http://schemas.microsoft.com/office/drawing/2016/ink" xmlns:am3d="http://schemas.microsoft.com/office/drawing/2017/model3d" xmlns:o="urn:schemas-microsoft-com:office:office" xmlns:r="http://schemas.openxmlformats.org/officeDocument/2006/relationships" xmlns:m="http://schemas.openxmlformats.org/officeDocument/2006/math" xmlns:v="urn:schemas-microsoft-com:vml" xmlns:wp14="http://schemas.microsoft.com/office/word/2010/wordprocessingDrawing" xmlns:wp="http://schemas.openxmlformats.org/drawingml/2006/wordprocessingDrawing" xmlns:w10="urn:schemas-microsoft-com:office:word" xmlns:w="http://schemas.openxmlformats.org/wordprocessingml/2006/main" xmlns:w14="http://schemas.microsoft.com/office/word/2010/wordml" xmlns:w15="http://schemas.microsoft.com/office/word/2012/wordml" xmlns:w16cex="http://schemas.microsoft.com/office/word/2018/wordml/cex" xmlns:w16cid="http://schemas.microsoft.com/office/word/2016/wordml/cid" xmlns:w16="http://schemas.microsoft.com/office/word/2018/wordml" xmlns:w16se="http://schemas.microsoft.com/office/word/2015/wordml/symex" xmlns:wpg="http://schemas.microsoft.com/office/word/2010/wordprocessingGroup" xmlns:wpi="http://schemas.microsoft.com/office/word/2010/wordprocessingInk" xmlns:wne="http://schemas.microsoft.com/office/word/2006/wordml" xmlns:wps="http://schemas.microsoft.com/office/word/2010/wordprocessingShape" mc:Ignorable="w14 w15 w16se w16cid w16 w16cex wp14">
   <w15:person w15:author="grant.allenby">
     <w15:presenceInfo w15:providerId="AD" w15:userId="S::w18013678@northumbria.ac.uk::8ab903d3-0ee6-483d-b083-963b68a680a1"/>
-  </w15:person>
-  <w15:person w15:author="Paul Vickers">
-    <w15:presenceInfo w15:providerId="AD" w15:userId="S::paul.vickers@northumbria.ac.uk::41aac615-761b-4d9c-9b0e-f7e4b192a75d"/>
   </w15:person>
 </w15:people>
 </file>

</xml_diff>